<commit_message>
Se agrega listas y se modifican botones para claridad del usuario
</commit_message>
<xml_diff>
--- a/src/assets/ti.docx
+++ b/src/assets/ti.docx
@@ -122,30 +122,7 @@
                 <w:rFonts w:ascii="Arial" w:hAnsi="Arial" w:cs="Arial"/>
                 <w:lang w:val="es-ES"/>
               </w:rPr>
-              <w:t>Fecha</w:t>
-            </w:r>
-            <w:r>
-              <w:rPr>
-                <w:rFonts w:ascii="Arial" w:hAnsi="Arial" w:cs="Arial"/>
-                <w:lang w:val="es-ES"/>
-              </w:rPr>
-              <w:t xml:space="preserve"> del </w:t>
-            </w:r>
-            <w:proofErr w:type="spellStart"/>
-            <w:r>
-              <w:rPr>
-                <w:rFonts w:ascii="Arial" w:hAnsi="Arial" w:cs="Arial"/>
-                <w:lang w:val="es-ES"/>
-              </w:rPr>
-              <w:t>doc</w:t>
-            </w:r>
-            <w:proofErr w:type="spellEnd"/>
-            <w:r>
-              <w:rPr>
-                <w:rFonts w:ascii="Arial" w:hAnsi="Arial" w:cs="Arial"/>
-                <w:lang w:val="es-ES"/>
-              </w:rPr>
-              <w:t>:</w:t>
+              <w:t>Fecha:</w:t>
             </w:r>
           </w:p>
         </w:tc>
@@ -347,21 +324,7 @@
               <w:rPr>
                 <w:rFonts w:ascii="Arial" w:hAnsi="Arial" w:cs="Arial"/>
               </w:rPr>
-              <w:t>{</w:t>
-            </w:r>
-            <w:proofErr w:type="spellStart"/>
-            <w:r>
-              <w:rPr>
-                <w:rFonts w:ascii="Arial" w:hAnsi="Arial" w:cs="Arial"/>
-              </w:rPr>
-              <w:t>NumDoc</w:t>
-            </w:r>
-            <w:proofErr w:type="spellEnd"/>
-            <w:r>
-              <w:rPr>
-                <w:rFonts w:ascii="Arial" w:hAnsi="Arial" w:cs="Arial"/>
-              </w:rPr>
-              <w:t>}</w:t>
+              <w:t>{NumDoc}</w:t>
             </w:r>
           </w:p>
         </w:tc>

</xml_diff>

<commit_message>
Cambio en assets. Tarjeta informativa.
</commit_message>
<xml_diff>
--- a/src/assets/ti.docx
+++ b/src/assets/ti.docx
@@ -338,21 +338,7 @@
               <w:rPr>
                 <w:rFonts w:ascii="Arial" w:hAnsi="Arial" w:cs="Arial"/>
               </w:rPr>
-              <w:t>{</w:t>
-            </w:r>
-            <w:proofErr w:type="spellStart"/>
-            <w:r>
-              <w:rPr>
-                <w:rFonts w:ascii="Arial" w:hAnsi="Arial" w:cs="Arial"/>
-              </w:rPr>
-              <w:t>NumDoc</w:t>
-            </w:r>
-            <w:proofErr w:type="spellEnd"/>
-            <w:r>
-              <w:rPr>
-                <w:rFonts w:ascii="Arial" w:hAnsi="Arial" w:cs="Arial"/>
-              </w:rPr>
-              <w:t>}</w:t>
+              <w:t>{NumDoc}</w:t>
             </w:r>
           </w:p>
         </w:tc>
@@ -527,139 +513,13 @@
         <w:t>}</w:t>
       </w:r>
     </w:p>
-    <w:p>
-      <w:pPr>
-        <w:spacing w:before="100" w:beforeAutospacing="1" w:after="100" w:afterAutospacing="1" w:line="240" w:lineRule="auto"/>
-        <w:ind w:left="720" w:hanging="436"/>
-        <w:jc w:val="both"/>
-        <w:rPr>
-          <w:rFonts w:ascii="Arial" w:eastAsia="Times New Roman" w:hAnsi="Arial" w:cs="Arial"/>
-          <w:sz w:val="24"/>
-          <w:szCs w:val="24"/>
-          <w:lang w:eastAsia="es-MX"/>
-        </w:rPr>
-      </w:pPr>
-    </w:p>
-    <w:p>
-      <w:pPr>
-        <w:spacing w:before="100" w:beforeAutospacing="1" w:after="100" w:afterAutospacing="1" w:line="240" w:lineRule="auto"/>
-        <w:ind w:left="720" w:hanging="436"/>
-        <w:jc w:val="both"/>
-        <w:rPr>
-          <w:rFonts w:ascii="Arial" w:eastAsia="Times New Roman" w:hAnsi="Arial" w:cs="Arial"/>
-          <w:sz w:val="24"/>
-          <w:szCs w:val="24"/>
-          <w:lang w:eastAsia="es-MX"/>
-        </w:rPr>
-      </w:pPr>
-    </w:p>
-    <w:p>
-      <w:pPr>
-        <w:spacing w:before="100" w:beforeAutospacing="1" w:after="100" w:afterAutospacing="1" w:line="240" w:lineRule="auto"/>
-        <w:ind w:left="720" w:hanging="436"/>
-        <w:jc w:val="both"/>
-        <w:rPr>
-          <w:rFonts w:ascii="Arial" w:eastAsia="Times New Roman" w:hAnsi="Arial" w:cs="Arial"/>
-          <w:sz w:val="24"/>
-          <w:szCs w:val="24"/>
-          <w:lang w:eastAsia="es-MX"/>
-        </w:rPr>
-      </w:pPr>
-    </w:p>
-    <w:p>
-      <w:pPr>
-        <w:spacing w:before="100" w:beforeAutospacing="1" w:after="100" w:afterAutospacing="1" w:line="240" w:lineRule="auto"/>
-        <w:ind w:left="720" w:hanging="436"/>
-        <w:jc w:val="both"/>
-        <w:rPr>
-          <w:rFonts w:ascii="Arial" w:eastAsia="Times New Roman" w:hAnsi="Arial" w:cs="Arial"/>
-          <w:sz w:val="24"/>
-          <w:szCs w:val="24"/>
-          <w:lang w:eastAsia="es-MX"/>
-        </w:rPr>
-      </w:pPr>
-    </w:p>
-    <w:p>
-      <w:pPr>
-        <w:spacing w:before="100" w:beforeAutospacing="1" w:after="100" w:afterAutospacing="1" w:line="240" w:lineRule="auto"/>
-        <w:ind w:left="720" w:hanging="436"/>
-        <w:jc w:val="both"/>
-        <w:rPr>
-          <w:rFonts w:ascii="Arial" w:eastAsia="Times New Roman" w:hAnsi="Arial" w:cs="Arial"/>
-          <w:sz w:val="24"/>
-          <w:szCs w:val="24"/>
-          <w:lang w:eastAsia="es-MX"/>
-        </w:rPr>
-      </w:pPr>
-    </w:p>
-    <w:p>
-      <w:pPr>
-        <w:spacing w:before="100" w:beforeAutospacing="1" w:after="100" w:afterAutospacing="1" w:line="240" w:lineRule="auto"/>
-        <w:ind w:left="720" w:hanging="436"/>
-        <w:jc w:val="both"/>
-        <w:rPr>
-          <w:rFonts w:ascii="Arial" w:eastAsia="Times New Roman" w:hAnsi="Arial" w:cs="Arial"/>
-          <w:sz w:val="24"/>
-          <w:szCs w:val="24"/>
-          <w:lang w:eastAsia="es-MX"/>
-        </w:rPr>
-      </w:pPr>
-    </w:p>
-    <w:p>
-      <w:pPr>
-        <w:spacing w:before="100" w:beforeAutospacing="1" w:after="100" w:afterAutospacing="1" w:line="240" w:lineRule="auto"/>
-        <w:ind w:left="720" w:hanging="436"/>
-        <w:jc w:val="both"/>
-        <w:rPr>
-          <w:rFonts w:ascii="Arial" w:eastAsia="Times New Roman" w:hAnsi="Arial" w:cs="Arial"/>
-          <w:sz w:val="24"/>
-          <w:szCs w:val="24"/>
-          <w:lang w:eastAsia="es-MX"/>
-        </w:rPr>
-      </w:pPr>
-    </w:p>
-    <w:p>
-      <w:pPr>
-        <w:spacing w:before="100" w:beforeAutospacing="1" w:after="100" w:afterAutospacing="1" w:line="240" w:lineRule="auto"/>
-        <w:ind w:left="720" w:hanging="436"/>
-        <w:jc w:val="both"/>
-        <w:rPr>
-          <w:rFonts w:ascii="Arial" w:eastAsia="Times New Roman" w:hAnsi="Arial" w:cs="Arial"/>
-          <w:sz w:val="24"/>
-          <w:szCs w:val="24"/>
-          <w:lang w:eastAsia="es-MX"/>
-        </w:rPr>
-      </w:pPr>
-    </w:p>
-    <w:p>
-      <w:pPr>
-        <w:spacing w:before="100" w:beforeAutospacing="1" w:after="100" w:afterAutospacing="1" w:line="240" w:lineRule="auto"/>
-        <w:ind w:left="720" w:hanging="436"/>
-        <w:jc w:val="both"/>
-        <w:rPr>
-          <w:rFonts w:ascii="Arial" w:eastAsia="Times New Roman" w:hAnsi="Arial" w:cs="Arial"/>
-          <w:sz w:val="24"/>
-          <w:szCs w:val="24"/>
-          <w:lang w:eastAsia="es-MX"/>
-        </w:rPr>
-      </w:pPr>
-    </w:p>
-    <w:p>
-      <w:pPr>
-        <w:spacing w:before="100" w:beforeAutospacing="1" w:after="100" w:afterAutospacing="1" w:line="240" w:lineRule="auto"/>
-        <w:ind w:left="720" w:hanging="436"/>
-        <w:jc w:val="both"/>
-        <w:rPr>
-          <w:rFonts w:ascii="Arial" w:eastAsia="Times New Roman" w:hAnsi="Arial" w:cs="Arial"/>
-          <w:sz w:val="24"/>
-          <w:szCs w:val="24"/>
-          <w:lang w:eastAsia="es-MX"/>
-        </w:rPr>
-      </w:pPr>
-    </w:p>
     <w:sectPr>
-      <w:headerReference w:type="default" r:id="rId7"/>
-      <w:footerReference w:type="default" r:id="rId8"/>
+      <w:headerReference w:type="even" r:id="rId7"/>
+      <w:headerReference w:type="default" r:id="rId8"/>
+      <w:footerReference w:type="even" r:id="rId9"/>
+      <w:footerReference w:type="default" r:id="rId10"/>
+      <w:headerReference w:type="first" r:id="rId11"/>
+      <w:footerReference w:type="first" r:id="rId12"/>
       <w:pgSz w:w="12240" w:h="15840"/>
       <w:pgMar w:top="1417" w:right="1701" w:bottom="1417" w:left="1701" w:header="708" w:footer="1104" w:gutter="0"/>
       <w:cols w:space="708"/>
@@ -698,6 +558,16 @@
 <w:ftr xmlns:wpc="http://schemas.microsoft.com/office/word/2010/wordprocessingCanvas" xmlns:cx="http://schemas.microsoft.com/office/drawing/2014/chartex" xmlns:cx1="http://schemas.microsoft.com/office/drawing/2015/9/8/chartex" xmlns:cx2="http://schemas.microsoft.com/office/drawing/2015/10/21/chartex" xmlns:cx3="http://schemas.microsoft.com/office/drawing/2016/5/9/chartex" xmlns:cx4="http://schemas.microsoft.com/office/drawing/2016/5/10/chartex" xmlns:cx5="http://schemas.microsoft.com/office/drawing/2016/5/11/chartex" xmlns:cx6="http://schemas.microsoft.com/office/drawing/2016/5/12/chartex" xmlns:cx7="http://schemas.microsoft.com/office/drawing/2016/5/13/chartex" xmlns:cx8="http://schemas.microsoft.com/office/drawing/2016/5/14/chartex" xmlns:mc="http://schemas.openxmlformats.org/markup-compatibility/2006" xmlns:aink="http://schemas.microsoft.com/office/drawing/2016/ink" xmlns:am3d="http://schemas.microsoft.com/office/drawing/2017/model3d" xmlns:o="urn:schemas-microsoft-com:office:office" xmlns:oel="http://schemas.microsoft.com/office/2019/extlst" xmlns:r="http://schemas.openxmlformats.org/officeDocument/2006/relationships" xmlns:m="http://schemas.openxmlformats.org/officeDocument/2006/math" xmlns:v="urn:schemas-microsoft-com:vml" xmlns:wp14="http://schemas.microsoft.com/office/word/2010/wordprocessingDrawing" xmlns:wp="http://schemas.openxmlformats.org/drawingml/2006/wordprocessingDrawing" xmlns:w10="urn:schemas-microsoft-com:office:word" xmlns:w="http://schemas.openxmlformats.org/wordprocessingml/2006/main" xmlns:w14="http://schemas.microsoft.com/office/word/2010/wordml" xmlns:w15="http://schemas.microsoft.com/office/word/2012/wordml" xmlns:w16cex="http://schemas.microsoft.com/office/word/2018/wordml/cex" xmlns:w16cid="http://schemas.microsoft.com/office/word/2016/wordml/cid" xmlns:w16="http://schemas.microsoft.com/office/word/2018/wordml" xmlns:w16du="http://schemas.microsoft.com/office/word/2023/wordml/word16du" xmlns:w16sdtdh="http://schemas.microsoft.com/office/word/2020/wordml/sdtdatahash" xmlns:w16se="http://schemas.microsoft.com/office/word/2015/wordml/symex" xmlns:wpg="http://schemas.microsoft.com/office/word/2010/wordprocessingGroup" xmlns:wpi="http://schemas.microsoft.com/office/word/2010/wordprocessingInk" xmlns:wne="http://schemas.microsoft.com/office/word/2006/wordml" xmlns:wps="http://schemas.microsoft.com/office/word/2010/wordprocessingShape" mc:Ignorable="w14 w15 w16se w16cid w16 w16cex w16sdtdh w16du wp14">
   <w:p>
     <w:pPr>
+      <w:pStyle w:val="Piedepgina"/>
+    </w:pPr>
+  </w:p>
+</w:ftr>
+</file>
+
+<file path=word/footer2.xml><?xml version="1.0" encoding="utf-8"?>
+<w:ftr xmlns:wpc="http://schemas.microsoft.com/office/word/2010/wordprocessingCanvas" xmlns:cx="http://schemas.microsoft.com/office/drawing/2014/chartex" xmlns:cx1="http://schemas.microsoft.com/office/drawing/2015/9/8/chartex" xmlns:cx2="http://schemas.microsoft.com/office/drawing/2015/10/21/chartex" xmlns:cx3="http://schemas.microsoft.com/office/drawing/2016/5/9/chartex" xmlns:cx4="http://schemas.microsoft.com/office/drawing/2016/5/10/chartex" xmlns:cx5="http://schemas.microsoft.com/office/drawing/2016/5/11/chartex" xmlns:cx6="http://schemas.microsoft.com/office/drawing/2016/5/12/chartex" xmlns:cx7="http://schemas.microsoft.com/office/drawing/2016/5/13/chartex" xmlns:cx8="http://schemas.microsoft.com/office/drawing/2016/5/14/chartex" xmlns:mc="http://schemas.openxmlformats.org/markup-compatibility/2006" xmlns:aink="http://schemas.microsoft.com/office/drawing/2016/ink" xmlns:am3d="http://schemas.microsoft.com/office/drawing/2017/model3d" xmlns:o="urn:schemas-microsoft-com:office:office" xmlns:oel="http://schemas.microsoft.com/office/2019/extlst" xmlns:r="http://schemas.openxmlformats.org/officeDocument/2006/relationships" xmlns:m="http://schemas.openxmlformats.org/officeDocument/2006/math" xmlns:v="urn:schemas-microsoft-com:vml" xmlns:wp14="http://schemas.microsoft.com/office/word/2010/wordprocessingDrawing" xmlns:wp="http://schemas.openxmlformats.org/drawingml/2006/wordprocessingDrawing" xmlns:w10="urn:schemas-microsoft-com:office:word" xmlns:w="http://schemas.openxmlformats.org/wordprocessingml/2006/main" xmlns:w14="http://schemas.microsoft.com/office/word/2010/wordml" xmlns:w15="http://schemas.microsoft.com/office/word/2012/wordml" xmlns:w16cex="http://schemas.microsoft.com/office/word/2018/wordml/cex" xmlns:w16cid="http://schemas.microsoft.com/office/word/2016/wordml/cid" xmlns:w16="http://schemas.microsoft.com/office/word/2018/wordml" xmlns:w16du="http://schemas.microsoft.com/office/word/2023/wordml/word16du" xmlns:w16sdtdh="http://schemas.microsoft.com/office/word/2020/wordml/sdtdatahash" xmlns:w16se="http://schemas.microsoft.com/office/word/2015/wordml/symex" xmlns:wpg="http://schemas.microsoft.com/office/word/2010/wordprocessingGroup" xmlns:wpi="http://schemas.microsoft.com/office/word/2010/wordprocessingInk" xmlns:wne="http://schemas.microsoft.com/office/word/2006/wordml" xmlns:wps="http://schemas.microsoft.com/office/word/2010/wordprocessingShape" mc:Ignorable="w14 w15 w16se w16cid w16 w16cex w16sdtdh w16du wp14">
+  <w:p>
+    <w:pPr>
       <w:spacing w:before="100" w:beforeAutospacing="1" w:after="100" w:afterAutospacing="1" w:line="240" w:lineRule="auto"/>
       <w:ind w:left="720" w:hanging="436"/>
       <w:jc w:val="both"/>
@@ -715,9 +585,28 @@
         <w:szCs w:val="16"/>
         <w:lang w:eastAsia="es-MX"/>
       </w:rPr>
-      <w:t>AVPS /// FBF /// JCSP</w:t>
+      <w:t>AVPS</w:t>
+    </w:r>
+    <w:r>
+      <w:rPr>
+        <w:rFonts w:ascii="Arial" w:eastAsia="Times New Roman" w:hAnsi="Arial" w:cs="Arial"/>
+        <w:sz w:val="16"/>
+        <w:szCs w:val="16"/>
+        <w:lang w:eastAsia="es-MX"/>
+      </w:rPr>
+      <w:t xml:space="preserve"> /// FBF /// JCSP</w:t>
     </w:r>
   </w:p>
+  <w:p>
+    <w:pPr>
+      <w:pStyle w:val="Piedepgina"/>
+    </w:pPr>
+  </w:p>
+</w:ftr>
+</file>
+
+<file path=word/footer3.xml><?xml version="1.0" encoding="utf-8"?>
+<w:ftr xmlns:wpc="http://schemas.microsoft.com/office/word/2010/wordprocessingCanvas" xmlns:cx="http://schemas.microsoft.com/office/drawing/2014/chartex" xmlns:cx1="http://schemas.microsoft.com/office/drawing/2015/9/8/chartex" xmlns:cx2="http://schemas.microsoft.com/office/drawing/2015/10/21/chartex" xmlns:cx3="http://schemas.microsoft.com/office/drawing/2016/5/9/chartex" xmlns:cx4="http://schemas.microsoft.com/office/drawing/2016/5/10/chartex" xmlns:cx5="http://schemas.microsoft.com/office/drawing/2016/5/11/chartex" xmlns:cx6="http://schemas.microsoft.com/office/drawing/2016/5/12/chartex" xmlns:cx7="http://schemas.microsoft.com/office/drawing/2016/5/13/chartex" xmlns:cx8="http://schemas.microsoft.com/office/drawing/2016/5/14/chartex" xmlns:mc="http://schemas.openxmlformats.org/markup-compatibility/2006" xmlns:aink="http://schemas.microsoft.com/office/drawing/2016/ink" xmlns:am3d="http://schemas.microsoft.com/office/drawing/2017/model3d" xmlns:o="urn:schemas-microsoft-com:office:office" xmlns:oel="http://schemas.microsoft.com/office/2019/extlst" xmlns:r="http://schemas.openxmlformats.org/officeDocument/2006/relationships" xmlns:m="http://schemas.openxmlformats.org/officeDocument/2006/math" xmlns:v="urn:schemas-microsoft-com:vml" xmlns:wp14="http://schemas.microsoft.com/office/word/2010/wordprocessingDrawing" xmlns:wp="http://schemas.openxmlformats.org/drawingml/2006/wordprocessingDrawing" xmlns:w10="urn:schemas-microsoft-com:office:word" xmlns:w="http://schemas.openxmlformats.org/wordprocessingml/2006/main" xmlns:w14="http://schemas.microsoft.com/office/word/2010/wordml" xmlns:w15="http://schemas.microsoft.com/office/word/2012/wordml" xmlns:w16cex="http://schemas.microsoft.com/office/word/2018/wordml/cex" xmlns:w16cid="http://schemas.microsoft.com/office/word/2016/wordml/cid" xmlns:w16="http://schemas.microsoft.com/office/word/2018/wordml" xmlns:w16du="http://schemas.microsoft.com/office/word/2023/wordml/word16du" xmlns:w16sdtdh="http://schemas.microsoft.com/office/word/2020/wordml/sdtdatahash" xmlns:w16se="http://schemas.microsoft.com/office/word/2015/wordml/symex" xmlns:wpg="http://schemas.microsoft.com/office/word/2010/wordprocessingGroup" xmlns:wpi="http://schemas.microsoft.com/office/word/2010/wordprocessingInk" xmlns:wne="http://schemas.microsoft.com/office/word/2006/wordml" xmlns:wps="http://schemas.microsoft.com/office/word/2010/wordprocessingShape" mc:Ignorable="w14 w15 w16se w16cid w16 w16cex w16sdtdh w16du wp14">
   <w:p>
     <w:pPr>
       <w:pStyle w:val="Piedepgina"/>
@@ -756,7 +645,27 @@
   <w:p>
     <w:pPr>
       <w:pStyle w:val="Encabezado"/>
+    </w:pPr>
+  </w:p>
+</w:hdr>
+</file>
+
+<file path=word/header2.xml><?xml version="1.0" encoding="utf-8"?>
+<w:hdr xmlns:wpc="http://schemas.microsoft.com/office/word/2010/wordprocessingCanvas" xmlns:cx="http://schemas.microsoft.com/office/drawing/2014/chartex" xmlns:cx1="http://schemas.microsoft.com/office/drawing/2015/9/8/chartex" xmlns:cx2="http://schemas.microsoft.com/office/drawing/2015/10/21/chartex" xmlns:cx3="http://schemas.microsoft.com/office/drawing/2016/5/9/chartex" xmlns:cx4="http://schemas.microsoft.com/office/drawing/2016/5/10/chartex" xmlns:cx5="http://schemas.microsoft.com/office/drawing/2016/5/11/chartex" xmlns:cx6="http://schemas.microsoft.com/office/drawing/2016/5/12/chartex" xmlns:cx7="http://schemas.microsoft.com/office/drawing/2016/5/13/chartex" xmlns:cx8="http://schemas.microsoft.com/office/drawing/2016/5/14/chartex" xmlns:mc="http://schemas.openxmlformats.org/markup-compatibility/2006" xmlns:aink="http://schemas.microsoft.com/office/drawing/2016/ink" xmlns:am3d="http://schemas.microsoft.com/office/drawing/2017/model3d" xmlns:o="urn:schemas-microsoft-com:office:office" xmlns:oel="http://schemas.microsoft.com/office/2019/extlst" xmlns:r="http://schemas.openxmlformats.org/officeDocument/2006/relationships" xmlns:m="http://schemas.openxmlformats.org/officeDocument/2006/math" xmlns:v="urn:schemas-microsoft-com:vml" xmlns:wp14="http://schemas.microsoft.com/office/word/2010/wordprocessingDrawing" xmlns:wp="http://schemas.openxmlformats.org/drawingml/2006/wordprocessingDrawing" xmlns:w10="urn:schemas-microsoft-com:office:word" xmlns:w="http://schemas.openxmlformats.org/wordprocessingml/2006/main" xmlns:w14="http://schemas.microsoft.com/office/word/2010/wordml" xmlns:w15="http://schemas.microsoft.com/office/word/2012/wordml" xmlns:w16cex="http://schemas.microsoft.com/office/word/2018/wordml/cex" xmlns:w16cid="http://schemas.microsoft.com/office/word/2016/wordml/cid" xmlns:w16="http://schemas.microsoft.com/office/word/2018/wordml" xmlns:w16du="http://schemas.microsoft.com/office/word/2023/wordml/word16du" xmlns:w16sdtdh="http://schemas.microsoft.com/office/word/2020/wordml/sdtdatahash" xmlns:w16se="http://schemas.microsoft.com/office/word/2015/wordml/symex" xmlns:wpg="http://schemas.microsoft.com/office/word/2010/wordprocessingGroup" xmlns:wpi="http://schemas.microsoft.com/office/word/2010/wordprocessingInk" xmlns:wne="http://schemas.microsoft.com/office/word/2006/wordml" xmlns:wps="http://schemas.microsoft.com/office/word/2010/wordprocessingShape" mc:Ignorable="w14 w15 w16se w16cid w16 w16cex w16sdtdh w16du wp14">
+  <w:p>
+    <w:pPr>
+      <w:pStyle w:val="Encabezado"/>
       <w:ind w:left="-709" w:hanging="851"/>
+    </w:pPr>
+  </w:p>
+</w:hdr>
+</file>
+
+<file path=word/header3.xml><?xml version="1.0" encoding="utf-8"?>
+<w:hdr xmlns:wpc="http://schemas.microsoft.com/office/word/2010/wordprocessingCanvas" xmlns:cx="http://schemas.microsoft.com/office/drawing/2014/chartex" xmlns:cx1="http://schemas.microsoft.com/office/drawing/2015/9/8/chartex" xmlns:cx2="http://schemas.microsoft.com/office/drawing/2015/10/21/chartex" xmlns:cx3="http://schemas.microsoft.com/office/drawing/2016/5/9/chartex" xmlns:cx4="http://schemas.microsoft.com/office/drawing/2016/5/10/chartex" xmlns:cx5="http://schemas.microsoft.com/office/drawing/2016/5/11/chartex" xmlns:cx6="http://schemas.microsoft.com/office/drawing/2016/5/12/chartex" xmlns:cx7="http://schemas.microsoft.com/office/drawing/2016/5/13/chartex" xmlns:cx8="http://schemas.microsoft.com/office/drawing/2016/5/14/chartex" xmlns:mc="http://schemas.openxmlformats.org/markup-compatibility/2006" xmlns:aink="http://schemas.microsoft.com/office/drawing/2016/ink" xmlns:am3d="http://schemas.microsoft.com/office/drawing/2017/model3d" xmlns:o="urn:schemas-microsoft-com:office:office" xmlns:oel="http://schemas.microsoft.com/office/2019/extlst" xmlns:r="http://schemas.openxmlformats.org/officeDocument/2006/relationships" xmlns:m="http://schemas.openxmlformats.org/officeDocument/2006/math" xmlns:v="urn:schemas-microsoft-com:vml" xmlns:wp14="http://schemas.microsoft.com/office/word/2010/wordprocessingDrawing" xmlns:wp="http://schemas.openxmlformats.org/drawingml/2006/wordprocessingDrawing" xmlns:w10="urn:schemas-microsoft-com:office:word" xmlns:w="http://schemas.openxmlformats.org/wordprocessingml/2006/main" xmlns:w14="http://schemas.microsoft.com/office/word/2010/wordml" xmlns:w15="http://schemas.microsoft.com/office/word/2012/wordml" xmlns:w16cex="http://schemas.microsoft.com/office/word/2018/wordml/cex" xmlns:w16cid="http://schemas.microsoft.com/office/word/2016/wordml/cid" xmlns:w16="http://schemas.microsoft.com/office/word/2018/wordml" xmlns:w16du="http://schemas.microsoft.com/office/word/2023/wordml/word16du" xmlns:w16sdtdh="http://schemas.microsoft.com/office/word/2020/wordml/sdtdatahash" xmlns:w16se="http://schemas.microsoft.com/office/word/2015/wordml/symex" xmlns:wpg="http://schemas.microsoft.com/office/word/2010/wordprocessingGroup" xmlns:wpi="http://schemas.microsoft.com/office/word/2010/wordprocessingInk" xmlns:wne="http://schemas.microsoft.com/office/word/2006/wordml" xmlns:wps="http://schemas.microsoft.com/office/word/2010/wordprocessingShape" mc:Ignorable="w14 w15 w16se w16cid w16 w16cex w16sdtdh w16du wp14">
+  <w:p>
+    <w:pPr>
+      <w:pStyle w:val="Encabezado"/>
     </w:pPr>
   </w:p>
 </w:hdr>

</xml_diff>

<commit_message>
Issues and Institutions avalible from DB
</commit_message>
<xml_diff>
--- a/src/assets/ti.docx
+++ b/src/assets/ti.docx
@@ -338,7 +338,21 @@
               <w:rPr>
                 <w:rFonts w:ascii="Arial" w:hAnsi="Arial" w:cs="Arial"/>
               </w:rPr>
-              <w:t>{NumDoc}</w:t>
+              <w:t>{</w:t>
+            </w:r>
+            <w:proofErr w:type="spellStart"/>
+            <w:r>
+              <w:rPr>
+                <w:rFonts w:ascii="Arial" w:hAnsi="Arial" w:cs="Arial"/>
+              </w:rPr>
+              <w:t>NumDoc</w:t>
+            </w:r>
+            <w:proofErr w:type="spellEnd"/>
+            <w:r>
+              <w:rPr>
+                <w:rFonts w:ascii="Arial" w:hAnsi="Arial" w:cs="Arial"/>
+              </w:rPr>
+              <w:t>}</w:t>
             </w:r>
           </w:p>
         </w:tc>
@@ -400,6 +414,8 @@
         <w:jc w:val="both"/>
         <w:rPr>
           <w:rFonts w:ascii="Arial" w:eastAsia="Times New Roman" w:hAnsi="Arial" w:cs="Arial"/>
+          <w:b/>
+          <w:bCs/>
           <w:sz w:val="24"/>
           <w:szCs w:val="24"/>
           <w:lang w:eastAsia="es-MX"/>
@@ -442,7 +458,8 @@
     <w:p>
       <w:pPr>
         <w:spacing w:before="100" w:beforeAutospacing="1" w:after="100" w:afterAutospacing="1" w:line="240" w:lineRule="auto"/>
-        <w:ind w:left="284" w:hanging="11"/>
+        <w:ind w:left="284"/>
+        <w:jc w:val="both"/>
         <w:rPr>
           <w:rFonts w:ascii="Arial" w:eastAsia="Times New Roman" w:hAnsi="Arial" w:cs="Arial"/>
           <w:sz w:val="24"/>
@@ -485,7 +502,7 @@
     <w:p>
       <w:pPr>
         <w:spacing w:before="100" w:beforeAutospacing="1" w:after="100" w:afterAutospacing="1" w:line="240" w:lineRule="auto"/>
-        <w:ind w:left="720" w:hanging="436"/>
+        <w:ind w:left="284"/>
         <w:jc w:val="both"/>
         <w:rPr>
           <w:rFonts w:ascii="Arial" w:eastAsia="Times New Roman" w:hAnsi="Arial" w:cs="Arial"/>
@@ -514,12 +531,8 @@
       </w:r>
     </w:p>
     <w:sectPr>
-      <w:headerReference w:type="even" r:id="rId7"/>
-      <w:headerReference w:type="default" r:id="rId8"/>
-      <w:footerReference w:type="even" r:id="rId9"/>
-      <w:footerReference w:type="default" r:id="rId10"/>
-      <w:headerReference w:type="first" r:id="rId11"/>
-      <w:footerReference w:type="first" r:id="rId12"/>
+      <w:headerReference w:type="default" r:id="rId7"/>
+      <w:footerReference w:type="default" r:id="rId8"/>
       <w:pgSz w:w="12240" w:h="15840"/>
       <w:pgMar w:top="1417" w:right="1701" w:bottom="1417" w:left="1701" w:header="708" w:footer="1104" w:gutter="0"/>
       <w:cols w:space="708"/>
@@ -558,16 +571,6 @@
 <w:ftr xmlns:wpc="http://schemas.microsoft.com/office/word/2010/wordprocessingCanvas" xmlns:cx="http://schemas.microsoft.com/office/drawing/2014/chartex" xmlns:cx1="http://schemas.microsoft.com/office/drawing/2015/9/8/chartex" xmlns:cx2="http://schemas.microsoft.com/office/drawing/2015/10/21/chartex" xmlns:cx3="http://schemas.microsoft.com/office/drawing/2016/5/9/chartex" xmlns:cx4="http://schemas.microsoft.com/office/drawing/2016/5/10/chartex" xmlns:cx5="http://schemas.microsoft.com/office/drawing/2016/5/11/chartex" xmlns:cx6="http://schemas.microsoft.com/office/drawing/2016/5/12/chartex" xmlns:cx7="http://schemas.microsoft.com/office/drawing/2016/5/13/chartex" xmlns:cx8="http://schemas.microsoft.com/office/drawing/2016/5/14/chartex" xmlns:mc="http://schemas.openxmlformats.org/markup-compatibility/2006" xmlns:aink="http://schemas.microsoft.com/office/drawing/2016/ink" xmlns:am3d="http://schemas.microsoft.com/office/drawing/2017/model3d" xmlns:o="urn:schemas-microsoft-com:office:office" xmlns:oel="http://schemas.microsoft.com/office/2019/extlst" xmlns:r="http://schemas.openxmlformats.org/officeDocument/2006/relationships" xmlns:m="http://schemas.openxmlformats.org/officeDocument/2006/math" xmlns:v="urn:schemas-microsoft-com:vml" xmlns:wp14="http://schemas.microsoft.com/office/word/2010/wordprocessingDrawing" xmlns:wp="http://schemas.openxmlformats.org/drawingml/2006/wordprocessingDrawing" xmlns:w10="urn:schemas-microsoft-com:office:word" xmlns:w="http://schemas.openxmlformats.org/wordprocessingml/2006/main" xmlns:w14="http://schemas.microsoft.com/office/word/2010/wordml" xmlns:w15="http://schemas.microsoft.com/office/word/2012/wordml" xmlns:w16cex="http://schemas.microsoft.com/office/word/2018/wordml/cex" xmlns:w16cid="http://schemas.microsoft.com/office/word/2016/wordml/cid" xmlns:w16="http://schemas.microsoft.com/office/word/2018/wordml" xmlns:w16du="http://schemas.microsoft.com/office/word/2023/wordml/word16du" xmlns:w16sdtdh="http://schemas.microsoft.com/office/word/2020/wordml/sdtdatahash" xmlns:w16se="http://schemas.microsoft.com/office/word/2015/wordml/symex" xmlns:wpg="http://schemas.microsoft.com/office/word/2010/wordprocessingGroup" xmlns:wpi="http://schemas.microsoft.com/office/word/2010/wordprocessingInk" xmlns:wne="http://schemas.microsoft.com/office/word/2006/wordml" xmlns:wps="http://schemas.microsoft.com/office/word/2010/wordprocessingShape" mc:Ignorable="w14 w15 w16se w16cid w16 w16cex w16sdtdh w16du wp14">
   <w:p>
     <w:pPr>
-      <w:pStyle w:val="Piedepgina"/>
-    </w:pPr>
-  </w:p>
-</w:ftr>
-</file>
-
-<file path=word/footer2.xml><?xml version="1.0" encoding="utf-8"?>
-<w:ftr xmlns:wpc="http://schemas.microsoft.com/office/word/2010/wordprocessingCanvas" xmlns:cx="http://schemas.microsoft.com/office/drawing/2014/chartex" xmlns:cx1="http://schemas.microsoft.com/office/drawing/2015/9/8/chartex" xmlns:cx2="http://schemas.microsoft.com/office/drawing/2015/10/21/chartex" xmlns:cx3="http://schemas.microsoft.com/office/drawing/2016/5/9/chartex" xmlns:cx4="http://schemas.microsoft.com/office/drawing/2016/5/10/chartex" xmlns:cx5="http://schemas.microsoft.com/office/drawing/2016/5/11/chartex" xmlns:cx6="http://schemas.microsoft.com/office/drawing/2016/5/12/chartex" xmlns:cx7="http://schemas.microsoft.com/office/drawing/2016/5/13/chartex" xmlns:cx8="http://schemas.microsoft.com/office/drawing/2016/5/14/chartex" xmlns:mc="http://schemas.openxmlformats.org/markup-compatibility/2006" xmlns:aink="http://schemas.microsoft.com/office/drawing/2016/ink" xmlns:am3d="http://schemas.microsoft.com/office/drawing/2017/model3d" xmlns:o="urn:schemas-microsoft-com:office:office" xmlns:oel="http://schemas.microsoft.com/office/2019/extlst" xmlns:r="http://schemas.openxmlformats.org/officeDocument/2006/relationships" xmlns:m="http://schemas.openxmlformats.org/officeDocument/2006/math" xmlns:v="urn:schemas-microsoft-com:vml" xmlns:wp14="http://schemas.microsoft.com/office/word/2010/wordprocessingDrawing" xmlns:wp="http://schemas.openxmlformats.org/drawingml/2006/wordprocessingDrawing" xmlns:w10="urn:schemas-microsoft-com:office:word" xmlns:w="http://schemas.openxmlformats.org/wordprocessingml/2006/main" xmlns:w14="http://schemas.microsoft.com/office/word/2010/wordml" xmlns:w15="http://schemas.microsoft.com/office/word/2012/wordml" xmlns:w16cex="http://schemas.microsoft.com/office/word/2018/wordml/cex" xmlns:w16cid="http://schemas.microsoft.com/office/word/2016/wordml/cid" xmlns:w16="http://schemas.microsoft.com/office/word/2018/wordml" xmlns:w16du="http://schemas.microsoft.com/office/word/2023/wordml/word16du" xmlns:w16sdtdh="http://schemas.microsoft.com/office/word/2020/wordml/sdtdatahash" xmlns:w16se="http://schemas.microsoft.com/office/word/2015/wordml/symex" xmlns:wpg="http://schemas.microsoft.com/office/word/2010/wordprocessingGroup" xmlns:wpi="http://schemas.microsoft.com/office/word/2010/wordprocessingInk" xmlns:wne="http://schemas.microsoft.com/office/word/2006/wordml" xmlns:wps="http://schemas.microsoft.com/office/word/2010/wordprocessingShape" mc:Ignorable="w14 w15 w16se w16cid w16 w16cex w16sdtdh w16du wp14">
-  <w:p>
-    <w:pPr>
       <w:spacing w:before="100" w:beforeAutospacing="1" w:after="100" w:afterAutospacing="1" w:line="240" w:lineRule="auto"/>
       <w:ind w:left="720" w:hanging="436"/>
       <w:jc w:val="both"/>
@@ -585,7 +588,7 @@
         <w:szCs w:val="16"/>
         <w:lang w:eastAsia="es-MX"/>
       </w:rPr>
-      <w:t>AVPS</w:t>
+      <w:t>A</w:t>
     </w:r>
     <w:r>
       <w:rPr>
@@ -594,19 +597,45 @@
         <w:szCs w:val="16"/>
         <w:lang w:eastAsia="es-MX"/>
       </w:rPr>
-      <w:t xml:space="preserve"> /// FBF /// JCSP</w:t>
+      <w:t>VPS</w:t>
+    </w:r>
+    <w:r>
+      <w:rPr>
+        <w:rFonts w:ascii="Arial" w:eastAsia="Times New Roman" w:hAnsi="Arial" w:cs="Arial"/>
+        <w:sz w:val="16"/>
+        <w:szCs w:val="16"/>
+        <w:lang w:eastAsia="es-MX"/>
+      </w:rPr>
+      <w:t xml:space="preserve"> /// </w:t>
+    </w:r>
+    <w:r>
+      <w:rPr>
+        <w:rFonts w:ascii="Arial" w:eastAsia="Times New Roman" w:hAnsi="Arial" w:cs="Arial"/>
+        <w:sz w:val="16"/>
+        <w:szCs w:val="16"/>
+        <w:lang w:eastAsia="es-MX"/>
+      </w:rPr>
+      <w:t>FBF</w:t>
+    </w:r>
+    <w:r>
+      <w:rPr>
+        <w:rFonts w:ascii="Arial" w:eastAsia="Times New Roman" w:hAnsi="Arial" w:cs="Arial"/>
+        <w:sz w:val="16"/>
+        <w:szCs w:val="16"/>
+        <w:lang w:eastAsia="es-MX"/>
+      </w:rPr>
+      <w:t xml:space="preserve"> /// </w:t>
+    </w:r>
+    <w:r>
+      <w:rPr>
+        <w:rFonts w:ascii="Arial" w:eastAsia="Times New Roman" w:hAnsi="Arial" w:cs="Arial"/>
+        <w:sz w:val="16"/>
+        <w:szCs w:val="16"/>
+        <w:lang w:eastAsia="es-MX"/>
+      </w:rPr>
+      <w:t>JCSP</w:t>
     </w:r>
   </w:p>
-  <w:p>
-    <w:pPr>
-      <w:pStyle w:val="Piedepgina"/>
-    </w:pPr>
-  </w:p>
-</w:ftr>
-</file>
-
-<file path=word/footer3.xml><?xml version="1.0" encoding="utf-8"?>
-<w:ftr xmlns:wpc="http://schemas.microsoft.com/office/word/2010/wordprocessingCanvas" xmlns:cx="http://schemas.microsoft.com/office/drawing/2014/chartex" xmlns:cx1="http://schemas.microsoft.com/office/drawing/2015/9/8/chartex" xmlns:cx2="http://schemas.microsoft.com/office/drawing/2015/10/21/chartex" xmlns:cx3="http://schemas.microsoft.com/office/drawing/2016/5/9/chartex" xmlns:cx4="http://schemas.microsoft.com/office/drawing/2016/5/10/chartex" xmlns:cx5="http://schemas.microsoft.com/office/drawing/2016/5/11/chartex" xmlns:cx6="http://schemas.microsoft.com/office/drawing/2016/5/12/chartex" xmlns:cx7="http://schemas.microsoft.com/office/drawing/2016/5/13/chartex" xmlns:cx8="http://schemas.microsoft.com/office/drawing/2016/5/14/chartex" xmlns:mc="http://schemas.openxmlformats.org/markup-compatibility/2006" xmlns:aink="http://schemas.microsoft.com/office/drawing/2016/ink" xmlns:am3d="http://schemas.microsoft.com/office/drawing/2017/model3d" xmlns:o="urn:schemas-microsoft-com:office:office" xmlns:oel="http://schemas.microsoft.com/office/2019/extlst" xmlns:r="http://schemas.openxmlformats.org/officeDocument/2006/relationships" xmlns:m="http://schemas.openxmlformats.org/officeDocument/2006/math" xmlns:v="urn:schemas-microsoft-com:vml" xmlns:wp14="http://schemas.microsoft.com/office/word/2010/wordprocessingDrawing" xmlns:wp="http://schemas.openxmlformats.org/drawingml/2006/wordprocessingDrawing" xmlns:w10="urn:schemas-microsoft-com:office:word" xmlns:w="http://schemas.openxmlformats.org/wordprocessingml/2006/main" xmlns:w14="http://schemas.microsoft.com/office/word/2010/wordml" xmlns:w15="http://schemas.microsoft.com/office/word/2012/wordml" xmlns:w16cex="http://schemas.microsoft.com/office/word/2018/wordml/cex" xmlns:w16cid="http://schemas.microsoft.com/office/word/2016/wordml/cid" xmlns:w16="http://schemas.microsoft.com/office/word/2018/wordml" xmlns:w16du="http://schemas.microsoft.com/office/word/2023/wordml/word16du" xmlns:w16sdtdh="http://schemas.microsoft.com/office/word/2020/wordml/sdtdatahash" xmlns:w16se="http://schemas.microsoft.com/office/word/2015/wordml/symex" xmlns:wpg="http://schemas.microsoft.com/office/word/2010/wordprocessingGroup" xmlns:wpi="http://schemas.microsoft.com/office/word/2010/wordprocessingInk" xmlns:wne="http://schemas.microsoft.com/office/word/2006/wordml" xmlns:wps="http://schemas.microsoft.com/office/word/2010/wordprocessingShape" mc:Ignorable="w14 w15 w16se w16cid w16 w16cex w16sdtdh w16du wp14">
   <w:p>
     <w:pPr>
       <w:pStyle w:val="Piedepgina"/>
@@ -645,27 +674,7 @@
   <w:p>
     <w:pPr>
       <w:pStyle w:val="Encabezado"/>
-    </w:pPr>
-  </w:p>
-</w:hdr>
-</file>
-
-<file path=word/header2.xml><?xml version="1.0" encoding="utf-8"?>
-<w:hdr xmlns:wpc="http://schemas.microsoft.com/office/word/2010/wordprocessingCanvas" xmlns:cx="http://schemas.microsoft.com/office/drawing/2014/chartex" xmlns:cx1="http://schemas.microsoft.com/office/drawing/2015/9/8/chartex" xmlns:cx2="http://schemas.microsoft.com/office/drawing/2015/10/21/chartex" xmlns:cx3="http://schemas.microsoft.com/office/drawing/2016/5/9/chartex" xmlns:cx4="http://schemas.microsoft.com/office/drawing/2016/5/10/chartex" xmlns:cx5="http://schemas.microsoft.com/office/drawing/2016/5/11/chartex" xmlns:cx6="http://schemas.microsoft.com/office/drawing/2016/5/12/chartex" xmlns:cx7="http://schemas.microsoft.com/office/drawing/2016/5/13/chartex" xmlns:cx8="http://schemas.microsoft.com/office/drawing/2016/5/14/chartex" xmlns:mc="http://schemas.openxmlformats.org/markup-compatibility/2006" xmlns:aink="http://schemas.microsoft.com/office/drawing/2016/ink" xmlns:am3d="http://schemas.microsoft.com/office/drawing/2017/model3d" xmlns:o="urn:schemas-microsoft-com:office:office" xmlns:oel="http://schemas.microsoft.com/office/2019/extlst" xmlns:r="http://schemas.openxmlformats.org/officeDocument/2006/relationships" xmlns:m="http://schemas.openxmlformats.org/officeDocument/2006/math" xmlns:v="urn:schemas-microsoft-com:vml" xmlns:wp14="http://schemas.microsoft.com/office/word/2010/wordprocessingDrawing" xmlns:wp="http://schemas.openxmlformats.org/drawingml/2006/wordprocessingDrawing" xmlns:w10="urn:schemas-microsoft-com:office:word" xmlns:w="http://schemas.openxmlformats.org/wordprocessingml/2006/main" xmlns:w14="http://schemas.microsoft.com/office/word/2010/wordml" xmlns:w15="http://schemas.microsoft.com/office/word/2012/wordml" xmlns:w16cex="http://schemas.microsoft.com/office/word/2018/wordml/cex" xmlns:w16cid="http://schemas.microsoft.com/office/word/2016/wordml/cid" xmlns:w16="http://schemas.microsoft.com/office/word/2018/wordml" xmlns:w16du="http://schemas.microsoft.com/office/word/2023/wordml/word16du" xmlns:w16sdtdh="http://schemas.microsoft.com/office/word/2020/wordml/sdtdatahash" xmlns:w16se="http://schemas.microsoft.com/office/word/2015/wordml/symex" xmlns:wpg="http://schemas.microsoft.com/office/word/2010/wordprocessingGroup" xmlns:wpi="http://schemas.microsoft.com/office/word/2010/wordprocessingInk" xmlns:wne="http://schemas.microsoft.com/office/word/2006/wordml" xmlns:wps="http://schemas.microsoft.com/office/word/2010/wordprocessingShape" mc:Ignorable="w14 w15 w16se w16cid w16 w16cex w16sdtdh w16du wp14">
-  <w:p>
-    <w:pPr>
-      <w:pStyle w:val="Encabezado"/>
       <w:ind w:left="-709" w:hanging="851"/>
-    </w:pPr>
-  </w:p>
-</w:hdr>
-</file>
-
-<file path=word/header3.xml><?xml version="1.0" encoding="utf-8"?>
-<w:hdr xmlns:wpc="http://schemas.microsoft.com/office/word/2010/wordprocessingCanvas" xmlns:cx="http://schemas.microsoft.com/office/drawing/2014/chartex" xmlns:cx1="http://schemas.microsoft.com/office/drawing/2015/9/8/chartex" xmlns:cx2="http://schemas.microsoft.com/office/drawing/2015/10/21/chartex" xmlns:cx3="http://schemas.microsoft.com/office/drawing/2016/5/9/chartex" xmlns:cx4="http://schemas.microsoft.com/office/drawing/2016/5/10/chartex" xmlns:cx5="http://schemas.microsoft.com/office/drawing/2016/5/11/chartex" xmlns:cx6="http://schemas.microsoft.com/office/drawing/2016/5/12/chartex" xmlns:cx7="http://schemas.microsoft.com/office/drawing/2016/5/13/chartex" xmlns:cx8="http://schemas.microsoft.com/office/drawing/2016/5/14/chartex" xmlns:mc="http://schemas.openxmlformats.org/markup-compatibility/2006" xmlns:aink="http://schemas.microsoft.com/office/drawing/2016/ink" xmlns:am3d="http://schemas.microsoft.com/office/drawing/2017/model3d" xmlns:o="urn:schemas-microsoft-com:office:office" xmlns:oel="http://schemas.microsoft.com/office/2019/extlst" xmlns:r="http://schemas.openxmlformats.org/officeDocument/2006/relationships" xmlns:m="http://schemas.openxmlformats.org/officeDocument/2006/math" xmlns:v="urn:schemas-microsoft-com:vml" xmlns:wp14="http://schemas.microsoft.com/office/word/2010/wordprocessingDrawing" xmlns:wp="http://schemas.openxmlformats.org/drawingml/2006/wordprocessingDrawing" xmlns:w10="urn:schemas-microsoft-com:office:word" xmlns:w="http://schemas.openxmlformats.org/wordprocessingml/2006/main" xmlns:w14="http://schemas.microsoft.com/office/word/2010/wordml" xmlns:w15="http://schemas.microsoft.com/office/word/2012/wordml" xmlns:w16cex="http://schemas.microsoft.com/office/word/2018/wordml/cex" xmlns:w16cid="http://schemas.microsoft.com/office/word/2016/wordml/cid" xmlns:w16="http://schemas.microsoft.com/office/word/2018/wordml" xmlns:w16du="http://schemas.microsoft.com/office/word/2023/wordml/word16du" xmlns:w16sdtdh="http://schemas.microsoft.com/office/word/2020/wordml/sdtdatahash" xmlns:w16se="http://schemas.microsoft.com/office/word/2015/wordml/symex" xmlns:wpg="http://schemas.microsoft.com/office/word/2010/wordprocessingGroup" xmlns:wpi="http://schemas.microsoft.com/office/word/2010/wordprocessingInk" xmlns:wne="http://schemas.microsoft.com/office/word/2006/wordml" xmlns:wps="http://schemas.microsoft.com/office/word/2010/wordprocessingShape" mc:Ignorable="w14 w15 w16se w16cid w16 w16cex w16sdtdh w16du wp14">
-  <w:p>
-    <w:pPr>
-      <w:pStyle w:val="Encabezado"/>
     </w:pPr>
   </w:p>
 </w:hdr>

</xml_diff>

<commit_message>
Se eliminaron lo títulos
</commit_message>
<xml_diff>
--- a/src/assets/ti.docx
+++ b/src/assets/ti.docx
@@ -615,7 +615,7 @@
         <w:szCs w:val="16"/>
         <w:lang w:eastAsia="es-MX"/>
       </w:rPr>
-      <w:t>FBF</w:t>
+      <w:t xml:space="preserve">LDRH /// </w:t>
     </w:r>
     <w:r>
       <w:rPr>
@@ -624,7 +624,7 @@
         <w:szCs w:val="16"/>
         <w:lang w:eastAsia="es-MX"/>
       </w:rPr>
-      <w:t xml:space="preserve"> /// </w:t>
+      <w:t>FBF</w:t>
     </w:r>
     <w:r>
       <w:rPr>
@@ -633,7 +633,7 @@
         <w:szCs w:val="16"/>
         <w:lang w:eastAsia="es-MX"/>
       </w:rPr>
-      <w:t>JCSP</w:t>
+      <w:t xml:space="preserve"> </w:t>
     </w:r>
   </w:p>
   <w:p>

</xml_diff>

<commit_message>
Se crea un nuevo entity llamado actores. Serán quienes colaboren con la creación de las Ti en el front.
</commit_message>
<xml_diff>
--- a/src/assets/ti.docx
+++ b/src/assets/ti.docx
@@ -1,6 +1,6 @@
 
 <file path=word/document.xml><?xml version="1.0" encoding="utf-8"?>
-<w:document xmlns:wpc="http://schemas.microsoft.com/office/word/2010/wordprocessingCanvas" xmlns:cx="http://schemas.microsoft.com/office/drawing/2014/chartex" xmlns:cx1="http://schemas.microsoft.com/office/drawing/2015/9/8/chartex" xmlns:cx2="http://schemas.microsoft.com/office/drawing/2015/10/21/chartex" xmlns:cx3="http://schemas.microsoft.com/office/drawing/2016/5/9/chartex" xmlns:cx4="http://schemas.microsoft.com/office/drawing/2016/5/10/chartex" xmlns:cx5="http://schemas.microsoft.com/office/drawing/2016/5/11/chartex" xmlns:cx6="http://schemas.microsoft.com/office/drawing/2016/5/12/chartex" xmlns:cx7="http://schemas.microsoft.com/office/drawing/2016/5/13/chartex" xmlns:cx8="http://schemas.microsoft.com/office/drawing/2016/5/14/chartex" xmlns:mc="http://schemas.openxmlformats.org/markup-compatibility/2006" xmlns:aink="http://schemas.microsoft.com/office/drawing/2016/ink" xmlns:am3d="http://schemas.microsoft.com/office/drawing/2017/model3d" xmlns:o="urn:schemas-microsoft-com:office:office" xmlns:oel="http://schemas.microsoft.com/office/2019/extlst" xmlns:r="http://schemas.openxmlformats.org/officeDocument/2006/relationships" xmlns:m="http://schemas.openxmlformats.org/officeDocument/2006/math" xmlns:v="urn:schemas-microsoft-com:vml" xmlns:wp14="http://schemas.microsoft.com/office/word/2010/wordprocessingDrawing" xmlns:wp="http://schemas.openxmlformats.org/drawingml/2006/wordprocessingDrawing" xmlns:w10="urn:schemas-microsoft-com:office:word" xmlns:w="http://schemas.openxmlformats.org/wordprocessingml/2006/main" xmlns:w14="http://schemas.microsoft.com/office/word/2010/wordml" xmlns:w15="http://schemas.microsoft.com/office/word/2012/wordml" xmlns:w16cex="http://schemas.microsoft.com/office/word/2018/wordml/cex" xmlns:w16cid="http://schemas.microsoft.com/office/word/2016/wordml/cid" xmlns:w16="http://schemas.microsoft.com/office/word/2018/wordml" xmlns:w16du="http://schemas.microsoft.com/office/word/2023/wordml/word16du" xmlns:w16sdtdh="http://schemas.microsoft.com/office/word/2020/wordml/sdtdatahash" xmlns:w16se="http://schemas.microsoft.com/office/word/2015/wordml/symex" xmlns:wpg="http://schemas.microsoft.com/office/word/2010/wordprocessingGroup" xmlns:wpi="http://schemas.microsoft.com/office/word/2010/wordprocessingInk" xmlns:wne="http://schemas.microsoft.com/office/word/2006/wordml" xmlns:wps="http://schemas.microsoft.com/office/word/2010/wordprocessingShape" mc:Ignorable="w14 w15 w16se w16cid w16 w16cex w16sdtdh w16du wp14">
+<w:document xmlns:wpc="http://schemas.microsoft.com/office/word/2010/wordprocessingCanvas" xmlns:cx="http://schemas.microsoft.com/office/drawing/2014/chartex" xmlns:cx1="http://schemas.microsoft.com/office/drawing/2015/9/8/chartex" xmlns:cx2="http://schemas.microsoft.com/office/drawing/2015/10/21/chartex" xmlns:cx3="http://schemas.microsoft.com/office/drawing/2016/5/9/chartex" xmlns:cx4="http://schemas.microsoft.com/office/drawing/2016/5/10/chartex" xmlns:cx5="http://schemas.microsoft.com/office/drawing/2016/5/11/chartex" xmlns:cx6="http://schemas.microsoft.com/office/drawing/2016/5/12/chartex" xmlns:cx7="http://schemas.microsoft.com/office/drawing/2016/5/13/chartex" xmlns:cx8="http://schemas.microsoft.com/office/drawing/2016/5/14/chartex" xmlns:mc="http://schemas.openxmlformats.org/markup-compatibility/2006" xmlns:aink="http://schemas.microsoft.com/office/drawing/2016/ink" xmlns:am3d="http://schemas.microsoft.com/office/drawing/2017/model3d" xmlns:o="urn:schemas-microsoft-com:office:office" xmlns:oel="http://schemas.microsoft.com/office/2019/extlst" xmlns:r="http://schemas.openxmlformats.org/officeDocument/2006/relationships" xmlns:m="http://schemas.openxmlformats.org/officeDocument/2006/math" xmlns:v="urn:schemas-microsoft-com:vml" xmlns:wp14="http://schemas.microsoft.com/office/word/2010/wordprocessingDrawing" xmlns:wp="http://schemas.openxmlformats.org/drawingml/2006/wordprocessingDrawing" xmlns:w10="urn:schemas-microsoft-com:office:word" xmlns:w="http://schemas.openxmlformats.org/wordprocessingml/2006/main" xmlns:w14="http://schemas.microsoft.com/office/word/2010/wordml" xmlns:w15="http://schemas.microsoft.com/office/word/2012/wordml" xmlns:w16cex="http://schemas.microsoft.com/office/word/2018/wordml/cex" xmlns:w16cid="http://schemas.microsoft.com/office/word/2016/wordml/cid" xmlns:w16="http://schemas.microsoft.com/office/word/2018/wordml" xmlns:w16du="http://schemas.microsoft.com/office/word/2023/wordml/word16du" xmlns:w16sdtdh="http://schemas.microsoft.com/office/word/2020/wordml/sdtdatahash" xmlns:w16sdtfl="http://schemas.microsoft.com/office/word/2024/wordml/sdtformatlock" xmlns:w16se="http://schemas.microsoft.com/office/word/2015/wordml/symex" xmlns:wpg="http://schemas.microsoft.com/office/word/2010/wordprocessingGroup" xmlns:wpi="http://schemas.microsoft.com/office/word/2010/wordprocessingInk" xmlns:wne="http://schemas.microsoft.com/office/word/2006/wordml" xmlns:wps="http://schemas.microsoft.com/office/word/2010/wordprocessingShape" mc:Ignorable="w14 w15 w16se w16cid w16 w16cex w16sdtdh w16sdtfl w16du wp14">
   <w:body>
     <w:p>
       <w:pPr>
@@ -543,7 +543,7 @@
 </file>
 
 <file path=word/endnotes.xml><?xml version="1.0" encoding="utf-8"?>
-<w:endnotes xmlns:wpc="http://schemas.microsoft.com/office/word/2010/wordprocessingCanvas" xmlns:cx="http://schemas.microsoft.com/office/drawing/2014/chartex" xmlns:cx1="http://schemas.microsoft.com/office/drawing/2015/9/8/chartex" xmlns:cx2="http://schemas.microsoft.com/office/drawing/2015/10/21/chartex" xmlns:cx3="http://schemas.microsoft.com/office/drawing/2016/5/9/chartex" xmlns:cx4="http://schemas.microsoft.com/office/drawing/2016/5/10/chartex" xmlns:cx5="http://schemas.microsoft.com/office/drawing/2016/5/11/chartex" xmlns:cx6="http://schemas.microsoft.com/office/drawing/2016/5/12/chartex" xmlns:cx7="http://schemas.microsoft.com/office/drawing/2016/5/13/chartex" xmlns:cx8="http://schemas.microsoft.com/office/drawing/2016/5/14/chartex" xmlns:mc="http://schemas.openxmlformats.org/markup-compatibility/2006" xmlns:aink="http://schemas.microsoft.com/office/drawing/2016/ink" xmlns:am3d="http://schemas.microsoft.com/office/drawing/2017/model3d" xmlns:o="urn:schemas-microsoft-com:office:office" xmlns:oel="http://schemas.microsoft.com/office/2019/extlst" xmlns:r="http://schemas.openxmlformats.org/officeDocument/2006/relationships" xmlns:m="http://schemas.openxmlformats.org/officeDocument/2006/math" xmlns:v="urn:schemas-microsoft-com:vml" xmlns:wp14="http://schemas.microsoft.com/office/word/2010/wordprocessingDrawing" xmlns:wp="http://schemas.openxmlformats.org/drawingml/2006/wordprocessingDrawing" xmlns:w10="urn:schemas-microsoft-com:office:word" xmlns:w="http://schemas.openxmlformats.org/wordprocessingml/2006/main" xmlns:w14="http://schemas.microsoft.com/office/word/2010/wordml" xmlns:w15="http://schemas.microsoft.com/office/word/2012/wordml" xmlns:w16cex="http://schemas.microsoft.com/office/word/2018/wordml/cex" xmlns:w16cid="http://schemas.microsoft.com/office/word/2016/wordml/cid" xmlns:w16="http://schemas.microsoft.com/office/word/2018/wordml" xmlns:w16du="http://schemas.microsoft.com/office/word/2023/wordml/word16du" xmlns:w16sdtdh="http://schemas.microsoft.com/office/word/2020/wordml/sdtdatahash" xmlns:w16se="http://schemas.microsoft.com/office/word/2015/wordml/symex" xmlns:wpg="http://schemas.microsoft.com/office/word/2010/wordprocessingGroup" xmlns:wpi="http://schemas.microsoft.com/office/word/2010/wordprocessingInk" xmlns:wne="http://schemas.microsoft.com/office/word/2006/wordml" xmlns:wps="http://schemas.microsoft.com/office/word/2010/wordprocessingShape" mc:Ignorable="w14 w15 w16se w16cid w16 w16cex w16sdtdh w16du wp14">
+<w:endnotes xmlns:wpc="http://schemas.microsoft.com/office/word/2010/wordprocessingCanvas" xmlns:cx="http://schemas.microsoft.com/office/drawing/2014/chartex" xmlns:cx1="http://schemas.microsoft.com/office/drawing/2015/9/8/chartex" xmlns:cx2="http://schemas.microsoft.com/office/drawing/2015/10/21/chartex" xmlns:cx3="http://schemas.microsoft.com/office/drawing/2016/5/9/chartex" xmlns:cx4="http://schemas.microsoft.com/office/drawing/2016/5/10/chartex" xmlns:cx5="http://schemas.microsoft.com/office/drawing/2016/5/11/chartex" xmlns:cx6="http://schemas.microsoft.com/office/drawing/2016/5/12/chartex" xmlns:cx7="http://schemas.microsoft.com/office/drawing/2016/5/13/chartex" xmlns:cx8="http://schemas.microsoft.com/office/drawing/2016/5/14/chartex" xmlns:mc="http://schemas.openxmlformats.org/markup-compatibility/2006" xmlns:aink="http://schemas.microsoft.com/office/drawing/2016/ink" xmlns:am3d="http://schemas.microsoft.com/office/drawing/2017/model3d" xmlns:o="urn:schemas-microsoft-com:office:office" xmlns:oel="http://schemas.microsoft.com/office/2019/extlst" xmlns:r="http://schemas.openxmlformats.org/officeDocument/2006/relationships" xmlns:m="http://schemas.openxmlformats.org/officeDocument/2006/math" xmlns:v="urn:schemas-microsoft-com:vml" xmlns:wp14="http://schemas.microsoft.com/office/word/2010/wordprocessingDrawing" xmlns:wp="http://schemas.openxmlformats.org/drawingml/2006/wordprocessingDrawing" xmlns:w10="urn:schemas-microsoft-com:office:word" xmlns:w="http://schemas.openxmlformats.org/wordprocessingml/2006/main" xmlns:w14="http://schemas.microsoft.com/office/word/2010/wordml" xmlns:w15="http://schemas.microsoft.com/office/word/2012/wordml" xmlns:w16cex="http://schemas.microsoft.com/office/word/2018/wordml/cex" xmlns:w16cid="http://schemas.microsoft.com/office/word/2016/wordml/cid" xmlns:w16="http://schemas.microsoft.com/office/word/2018/wordml" xmlns:w16du="http://schemas.microsoft.com/office/word/2023/wordml/word16du" xmlns:w16sdtdh="http://schemas.microsoft.com/office/word/2020/wordml/sdtdatahash" xmlns:w16sdtfl="http://schemas.microsoft.com/office/word/2024/wordml/sdtformatlock" xmlns:w16se="http://schemas.microsoft.com/office/word/2015/wordml/symex" xmlns:wpg="http://schemas.microsoft.com/office/word/2010/wordprocessingGroup" xmlns:wpi="http://schemas.microsoft.com/office/word/2010/wordprocessingInk" xmlns:wne="http://schemas.microsoft.com/office/word/2006/wordml" xmlns:wps="http://schemas.microsoft.com/office/word/2010/wordprocessingShape" mc:Ignorable="w14 w15 w16se w16cid w16 w16cex w16sdtdh w16sdtfl w16du wp14">
   <w:endnote w:type="separator" w:id="-1">
     <w:p>
       <w:pPr>
@@ -568,7 +568,7 @@
 </file>
 
 <file path=word/footer1.xml><?xml version="1.0" encoding="utf-8"?>
-<w:ftr xmlns:wpc="http://schemas.microsoft.com/office/word/2010/wordprocessingCanvas" xmlns:cx="http://schemas.microsoft.com/office/drawing/2014/chartex" xmlns:cx1="http://schemas.microsoft.com/office/drawing/2015/9/8/chartex" xmlns:cx2="http://schemas.microsoft.com/office/drawing/2015/10/21/chartex" xmlns:cx3="http://schemas.microsoft.com/office/drawing/2016/5/9/chartex" xmlns:cx4="http://schemas.microsoft.com/office/drawing/2016/5/10/chartex" xmlns:cx5="http://schemas.microsoft.com/office/drawing/2016/5/11/chartex" xmlns:cx6="http://schemas.microsoft.com/office/drawing/2016/5/12/chartex" xmlns:cx7="http://schemas.microsoft.com/office/drawing/2016/5/13/chartex" xmlns:cx8="http://schemas.microsoft.com/office/drawing/2016/5/14/chartex" xmlns:mc="http://schemas.openxmlformats.org/markup-compatibility/2006" xmlns:aink="http://schemas.microsoft.com/office/drawing/2016/ink" xmlns:am3d="http://schemas.microsoft.com/office/drawing/2017/model3d" xmlns:o="urn:schemas-microsoft-com:office:office" xmlns:oel="http://schemas.microsoft.com/office/2019/extlst" xmlns:r="http://schemas.openxmlformats.org/officeDocument/2006/relationships" xmlns:m="http://schemas.openxmlformats.org/officeDocument/2006/math" xmlns:v="urn:schemas-microsoft-com:vml" xmlns:wp14="http://schemas.microsoft.com/office/word/2010/wordprocessingDrawing" xmlns:wp="http://schemas.openxmlformats.org/drawingml/2006/wordprocessingDrawing" xmlns:w10="urn:schemas-microsoft-com:office:word" xmlns:w="http://schemas.openxmlformats.org/wordprocessingml/2006/main" xmlns:w14="http://schemas.microsoft.com/office/word/2010/wordml" xmlns:w15="http://schemas.microsoft.com/office/word/2012/wordml" xmlns:w16cex="http://schemas.microsoft.com/office/word/2018/wordml/cex" xmlns:w16cid="http://schemas.microsoft.com/office/word/2016/wordml/cid" xmlns:w16="http://schemas.microsoft.com/office/word/2018/wordml" xmlns:w16du="http://schemas.microsoft.com/office/word/2023/wordml/word16du" xmlns:w16sdtdh="http://schemas.microsoft.com/office/word/2020/wordml/sdtdatahash" xmlns:w16se="http://schemas.microsoft.com/office/word/2015/wordml/symex" xmlns:wpg="http://schemas.microsoft.com/office/word/2010/wordprocessingGroup" xmlns:wpi="http://schemas.microsoft.com/office/word/2010/wordprocessingInk" xmlns:wne="http://schemas.microsoft.com/office/word/2006/wordml" xmlns:wps="http://schemas.microsoft.com/office/word/2010/wordprocessingShape" mc:Ignorable="w14 w15 w16se w16cid w16 w16cex w16sdtdh w16du wp14">
+<w:ftr xmlns:wpc="http://schemas.microsoft.com/office/word/2010/wordprocessingCanvas" xmlns:cx="http://schemas.microsoft.com/office/drawing/2014/chartex" xmlns:cx1="http://schemas.microsoft.com/office/drawing/2015/9/8/chartex" xmlns:cx2="http://schemas.microsoft.com/office/drawing/2015/10/21/chartex" xmlns:cx3="http://schemas.microsoft.com/office/drawing/2016/5/9/chartex" xmlns:cx4="http://schemas.microsoft.com/office/drawing/2016/5/10/chartex" xmlns:cx5="http://schemas.microsoft.com/office/drawing/2016/5/11/chartex" xmlns:cx6="http://schemas.microsoft.com/office/drawing/2016/5/12/chartex" xmlns:cx7="http://schemas.microsoft.com/office/drawing/2016/5/13/chartex" xmlns:cx8="http://schemas.microsoft.com/office/drawing/2016/5/14/chartex" xmlns:mc="http://schemas.openxmlformats.org/markup-compatibility/2006" xmlns:aink="http://schemas.microsoft.com/office/drawing/2016/ink" xmlns:am3d="http://schemas.microsoft.com/office/drawing/2017/model3d" xmlns:o="urn:schemas-microsoft-com:office:office" xmlns:oel="http://schemas.microsoft.com/office/2019/extlst" xmlns:r="http://schemas.openxmlformats.org/officeDocument/2006/relationships" xmlns:m="http://schemas.openxmlformats.org/officeDocument/2006/math" xmlns:v="urn:schemas-microsoft-com:vml" xmlns:wp14="http://schemas.microsoft.com/office/word/2010/wordprocessingDrawing" xmlns:wp="http://schemas.openxmlformats.org/drawingml/2006/wordprocessingDrawing" xmlns:w10="urn:schemas-microsoft-com:office:word" xmlns:w="http://schemas.openxmlformats.org/wordprocessingml/2006/main" xmlns:w14="http://schemas.microsoft.com/office/word/2010/wordml" xmlns:w15="http://schemas.microsoft.com/office/word/2012/wordml" xmlns:w16cex="http://schemas.microsoft.com/office/word/2018/wordml/cex" xmlns:w16cid="http://schemas.microsoft.com/office/word/2016/wordml/cid" xmlns:w16="http://schemas.microsoft.com/office/word/2018/wordml" xmlns:w16du="http://schemas.microsoft.com/office/word/2023/wordml/word16du" xmlns:w16sdtdh="http://schemas.microsoft.com/office/word/2020/wordml/sdtdatahash" xmlns:w16sdtfl="http://schemas.microsoft.com/office/word/2024/wordml/sdtformatlock" xmlns:w16se="http://schemas.microsoft.com/office/word/2015/wordml/symex" xmlns:wpg="http://schemas.microsoft.com/office/word/2010/wordprocessingGroup" xmlns:wpi="http://schemas.microsoft.com/office/word/2010/wordprocessingInk" xmlns:wne="http://schemas.microsoft.com/office/word/2006/wordml" xmlns:wps="http://schemas.microsoft.com/office/word/2010/wordprocessingShape" mc:Ignorable="w14 w15 w16se w16cid w16 w16cex w16sdtdh w16sdtfl w16du wp14">
   <w:p>
     <w:pPr>
       <w:spacing w:before="100" w:beforeAutospacing="1" w:after="100" w:afterAutospacing="1" w:line="240" w:lineRule="auto"/>
@@ -615,7 +615,16 @@
         <w:szCs w:val="16"/>
         <w:lang w:eastAsia="es-MX"/>
       </w:rPr>
-      <w:t xml:space="preserve">LDRH /// </w:t>
+      <w:t>AFG</w:t>
+    </w:r>
+    <w:r>
+      <w:rPr>
+        <w:rFonts w:ascii="Arial" w:eastAsia="Times New Roman" w:hAnsi="Arial" w:cs="Arial"/>
+        <w:sz w:val="16"/>
+        <w:szCs w:val="16"/>
+        <w:lang w:eastAsia="es-MX"/>
+      </w:rPr>
+      <w:t xml:space="preserve"> /// </w:t>
     </w:r>
     <w:r>
       <w:rPr>
@@ -645,7 +654,7 @@
 </file>
 
 <file path=word/footnotes.xml><?xml version="1.0" encoding="utf-8"?>
-<w:footnotes xmlns:wpc="http://schemas.microsoft.com/office/word/2010/wordprocessingCanvas" xmlns:cx="http://schemas.microsoft.com/office/drawing/2014/chartex" xmlns:cx1="http://schemas.microsoft.com/office/drawing/2015/9/8/chartex" xmlns:cx2="http://schemas.microsoft.com/office/drawing/2015/10/21/chartex" xmlns:cx3="http://schemas.microsoft.com/office/drawing/2016/5/9/chartex" xmlns:cx4="http://schemas.microsoft.com/office/drawing/2016/5/10/chartex" xmlns:cx5="http://schemas.microsoft.com/office/drawing/2016/5/11/chartex" xmlns:cx6="http://schemas.microsoft.com/office/drawing/2016/5/12/chartex" xmlns:cx7="http://schemas.microsoft.com/office/drawing/2016/5/13/chartex" xmlns:cx8="http://schemas.microsoft.com/office/drawing/2016/5/14/chartex" xmlns:mc="http://schemas.openxmlformats.org/markup-compatibility/2006" xmlns:aink="http://schemas.microsoft.com/office/drawing/2016/ink" xmlns:am3d="http://schemas.microsoft.com/office/drawing/2017/model3d" xmlns:o="urn:schemas-microsoft-com:office:office" xmlns:oel="http://schemas.microsoft.com/office/2019/extlst" xmlns:r="http://schemas.openxmlformats.org/officeDocument/2006/relationships" xmlns:m="http://schemas.openxmlformats.org/officeDocument/2006/math" xmlns:v="urn:schemas-microsoft-com:vml" xmlns:wp14="http://schemas.microsoft.com/office/word/2010/wordprocessingDrawing" xmlns:wp="http://schemas.openxmlformats.org/drawingml/2006/wordprocessingDrawing" xmlns:w10="urn:schemas-microsoft-com:office:word" xmlns:w="http://schemas.openxmlformats.org/wordprocessingml/2006/main" xmlns:w14="http://schemas.microsoft.com/office/word/2010/wordml" xmlns:w15="http://schemas.microsoft.com/office/word/2012/wordml" xmlns:w16cex="http://schemas.microsoft.com/office/word/2018/wordml/cex" xmlns:w16cid="http://schemas.microsoft.com/office/word/2016/wordml/cid" xmlns:w16="http://schemas.microsoft.com/office/word/2018/wordml" xmlns:w16du="http://schemas.microsoft.com/office/word/2023/wordml/word16du" xmlns:w16sdtdh="http://schemas.microsoft.com/office/word/2020/wordml/sdtdatahash" xmlns:w16se="http://schemas.microsoft.com/office/word/2015/wordml/symex" xmlns:wpg="http://schemas.microsoft.com/office/word/2010/wordprocessingGroup" xmlns:wpi="http://schemas.microsoft.com/office/word/2010/wordprocessingInk" xmlns:wne="http://schemas.microsoft.com/office/word/2006/wordml" xmlns:wps="http://schemas.microsoft.com/office/word/2010/wordprocessingShape" mc:Ignorable="w14 w15 w16se w16cid w16 w16cex w16sdtdh w16du wp14">
+<w:footnotes xmlns:wpc="http://schemas.microsoft.com/office/word/2010/wordprocessingCanvas" xmlns:cx="http://schemas.microsoft.com/office/drawing/2014/chartex" xmlns:cx1="http://schemas.microsoft.com/office/drawing/2015/9/8/chartex" xmlns:cx2="http://schemas.microsoft.com/office/drawing/2015/10/21/chartex" xmlns:cx3="http://schemas.microsoft.com/office/drawing/2016/5/9/chartex" xmlns:cx4="http://schemas.microsoft.com/office/drawing/2016/5/10/chartex" xmlns:cx5="http://schemas.microsoft.com/office/drawing/2016/5/11/chartex" xmlns:cx6="http://schemas.microsoft.com/office/drawing/2016/5/12/chartex" xmlns:cx7="http://schemas.microsoft.com/office/drawing/2016/5/13/chartex" xmlns:cx8="http://schemas.microsoft.com/office/drawing/2016/5/14/chartex" xmlns:mc="http://schemas.openxmlformats.org/markup-compatibility/2006" xmlns:aink="http://schemas.microsoft.com/office/drawing/2016/ink" xmlns:am3d="http://schemas.microsoft.com/office/drawing/2017/model3d" xmlns:o="urn:schemas-microsoft-com:office:office" xmlns:oel="http://schemas.microsoft.com/office/2019/extlst" xmlns:r="http://schemas.openxmlformats.org/officeDocument/2006/relationships" xmlns:m="http://schemas.openxmlformats.org/officeDocument/2006/math" xmlns:v="urn:schemas-microsoft-com:vml" xmlns:wp14="http://schemas.microsoft.com/office/word/2010/wordprocessingDrawing" xmlns:wp="http://schemas.openxmlformats.org/drawingml/2006/wordprocessingDrawing" xmlns:w10="urn:schemas-microsoft-com:office:word" xmlns:w="http://schemas.openxmlformats.org/wordprocessingml/2006/main" xmlns:w14="http://schemas.microsoft.com/office/word/2010/wordml" xmlns:w15="http://schemas.microsoft.com/office/word/2012/wordml" xmlns:w16cex="http://schemas.microsoft.com/office/word/2018/wordml/cex" xmlns:w16cid="http://schemas.microsoft.com/office/word/2016/wordml/cid" xmlns:w16="http://schemas.microsoft.com/office/word/2018/wordml" xmlns:w16du="http://schemas.microsoft.com/office/word/2023/wordml/word16du" xmlns:w16sdtdh="http://schemas.microsoft.com/office/word/2020/wordml/sdtdatahash" xmlns:w16sdtfl="http://schemas.microsoft.com/office/word/2024/wordml/sdtformatlock" xmlns:w16se="http://schemas.microsoft.com/office/word/2015/wordml/symex" xmlns:wpg="http://schemas.microsoft.com/office/word/2010/wordprocessingGroup" xmlns:wpi="http://schemas.microsoft.com/office/word/2010/wordprocessingInk" xmlns:wne="http://schemas.microsoft.com/office/word/2006/wordml" xmlns:wps="http://schemas.microsoft.com/office/word/2010/wordprocessingShape" mc:Ignorable="w14 w15 w16se w16cid w16 w16cex w16sdtdh w16sdtfl w16du wp14">
   <w:footnote w:type="separator" w:id="-1">
     <w:p>
       <w:pPr>
@@ -670,7 +679,7 @@
 </file>
 
 <file path=word/header1.xml><?xml version="1.0" encoding="utf-8"?>
-<w:hdr xmlns:wpc="http://schemas.microsoft.com/office/word/2010/wordprocessingCanvas" xmlns:cx="http://schemas.microsoft.com/office/drawing/2014/chartex" xmlns:cx1="http://schemas.microsoft.com/office/drawing/2015/9/8/chartex" xmlns:cx2="http://schemas.microsoft.com/office/drawing/2015/10/21/chartex" xmlns:cx3="http://schemas.microsoft.com/office/drawing/2016/5/9/chartex" xmlns:cx4="http://schemas.microsoft.com/office/drawing/2016/5/10/chartex" xmlns:cx5="http://schemas.microsoft.com/office/drawing/2016/5/11/chartex" xmlns:cx6="http://schemas.microsoft.com/office/drawing/2016/5/12/chartex" xmlns:cx7="http://schemas.microsoft.com/office/drawing/2016/5/13/chartex" xmlns:cx8="http://schemas.microsoft.com/office/drawing/2016/5/14/chartex" xmlns:mc="http://schemas.openxmlformats.org/markup-compatibility/2006" xmlns:aink="http://schemas.microsoft.com/office/drawing/2016/ink" xmlns:am3d="http://schemas.microsoft.com/office/drawing/2017/model3d" xmlns:o="urn:schemas-microsoft-com:office:office" xmlns:oel="http://schemas.microsoft.com/office/2019/extlst" xmlns:r="http://schemas.openxmlformats.org/officeDocument/2006/relationships" xmlns:m="http://schemas.openxmlformats.org/officeDocument/2006/math" xmlns:v="urn:schemas-microsoft-com:vml" xmlns:wp14="http://schemas.microsoft.com/office/word/2010/wordprocessingDrawing" xmlns:wp="http://schemas.openxmlformats.org/drawingml/2006/wordprocessingDrawing" xmlns:w10="urn:schemas-microsoft-com:office:word" xmlns:w="http://schemas.openxmlformats.org/wordprocessingml/2006/main" xmlns:w14="http://schemas.microsoft.com/office/word/2010/wordml" xmlns:w15="http://schemas.microsoft.com/office/word/2012/wordml" xmlns:w16cex="http://schemas.microsoft.com/office/word/2018/wordml/cex" xmlns:w16cid="http://schemas.microsoft.com/office/word/2016/wordml/cid" xmlns:w16="http://schemas.microsoft.com/office/word/2018/wordml" xmlns:w16du="http://schemas.microsoft.com/office/word/2023/wordml/word16du" xmlns:w16sdtdh="http://schemas.microsoft.com/office/word/2020/wordml/sdtdatahash" xmlns:w16se="http://schemas.microsoft.com/office/word/2015/wordml/symex" xmlns:wpg="http://schemas.microsoft.com/office/word/2010/wordprocessingGroup" xmlns:wpi="http://schemas.microsoft.com/office/word/2010/wordprocessingInk" xmlns:wne="http://schemas.microsoft.com/office/word/2006/wordml" xmlns:wps="http://schemas.microsoft.com/office/word/2010/wordprocessingShape" mc:Ignorable="w14 w15 w16se w16cid w16 w16cex w16sdtdh w16du wp14">
+<w:hdr xmlns:wpc="http://schemas.microsoft.com/office/word/2010/wordprocessingCanvas" xmlns:cx="http://schemas.microsoft.com/office/drawing/2014/chartex" xmlns:cx1="http://schemas.microsoft.com/office/drawing/2015/9/8/chartex" xmlns:cx2="http://schemas.microsoft.com/office/drawing/2015/10/21/chartex" xmlns:cx3="http://schemas.microsoft.com/office/drawing/2016/5/9/chartex" xmlns:cx4="http://schemas.microsoft.com/office/drawing/2016/5/10/chartex" xmlns:cx5="http://schemas.microsoft.com/office/drawing/2016/5/11/chartex" xmlns:cx6="http://schemas.microsoft.com/office/drawing/2016/5/12/chartex" xmlns:cx7="http://schemas.microsoft.com/office/drawing/2016/5/13/chartex" xmlns:cx8="http://schemas.microsoft.com/office/drawing/2016/5/14/chartex" xmlns:mc="http://schemas.openxmlformats.org/markup-compatibility/2006" xmlns:aink="http://schemas.microsoft.com/office/drawing/2016/ink" xmlns:am3d="http://schemas.microsoft.com/office/drawing/2017/model3d" xmlns:o="urn:schemas-microsoft-com:office:office" xmlns:oel="http://schemas.microsoft.com/office/2019/extlst" xmlns:r="http://schemas.openxmlformats.org/officeDocument/2006/relationships" xmlns:m="http://schemas.openxmlformats.org/officeDocument/2006/math" xmlns:v="urn:schemas-microsoft-com:vml" xmlns:wp14="http://schemas.microsoft.com/office/word/2010/wordprocessingDrawing" xmlns:wp="http://schemas.openxmlformats.org/drawingml/2006/wordprocessingDrawing" xmlns:w10="urn:schemas-microsoft-com:office:word" xmlns:w="http://schemas.openxmlformats.org/wordprocessingml/2006/main" xmlns:w14="http://schemas.microsoft.com/office/word/2010/wordml" xmlns:w15="http://schemas.microsoft.com/office/word/2012/wordml" xmlns:w16cex="http://schemas.microsoft.com/office/word/2018/wordml/cex" xmlns:w16cid="http://schemas.microsoft.com/office/word/2016/wordml/cid" xmlns:w16="http://schemas.microsoft.com/office/word/2018/wordml" xmlns:w16du="http://schemas.microsoft.com/office/word/2023/wordml/word16du" xmlns:w16sdtdh="http://schemas.microsoft.com/office/word/2020/wordml/sdtdatahash" xmlns:w16sdtfl="http://schemas.microsoft.com/office/word/2024/wordml/sdtformatlock" xmlns:w16se="http://schemas.microsoft.com/office/word/2015/wordml/symex" xmlns:wpg="http://schemas.microsoft.com/office/word/2010/wordprocessingGroup" xmlns:wpi="http://schemas.microsoft.com/office/word/2010/wordprocessingInk" xmlns:wne="http://schemas.microsoft.com/office/word/2006/wordml" xmlns:wps="http://schemas.microsoft.com/office/word/2010/wordprocessingShape" mc:Ignorable="w14 w15 w16se w16cid w16 w16cex w16sdtdh w16sdtfl w16du wp14">
   <w:p>
     <w:pPr>
       <w:pStyle w:val="Encabezado"/>
@@ -681,7 +690,7 @@
 </file>
 
 <file path=word/numbering.xml><?xml version="1.0" encoding="utf-8"?>
-<w:numbering xmlns:wpc="http://schemas.microsoft.com/office/word/2010/wordprocessingCanvas" xmlns:cx="http://schemas.microsoft.com/office/drawing/2014/chartex" xmlns:cx1="http://schemas.microsoft.com/office/drawing/2015/9/8/chartex" xmlns:cx2="http://schemas.microsoft.com/office/drawing/2015/10/21/chartex" xmlns:cx3="http://schemas.microsoft.com/office/drawing/2016/5/9/chartex" xmlns:cx4="http://schemas.microsoft.com/office/drawing/2016/5/10/chartex" xmlns:cx5="http://schemas.microsoft.com/office/drawing/2016/5/11/chartex" xmlns:cx6="http://schemas.microsoft.com/office/drawing/2016/5/12/chartex" xmlns:cx7="http://schemas.microsoft.com/office/drawing/2016/5/13/chartex" xmlns:cx8="http://schemas.microsoft.com/office/drawing/2016/5/14/chartex" xmlns:mc="http://schemas.openxmlformats.org/markup-compatibility/2006" xmlns:aink="http://schemas.microsoft.com/office/drawing/2016/ink" xmlns:am3d="http://schemas.microsoft.com/office/drawing/2017/model3d" xmlns:o="urn:schemas-microsoft-com:office:office" xmlns:oel="http://schemas.microsoft.com/office/2019/extlst" xmlns:r="http://schemas.openxmlformats.org/officeDocument/2006/relationships" xmlns:m="http://schemas.openxmlformats.org/officeDocument/2006/math" xmlns:v="urn:schemas-microsoft-com:vml" xmlns:wp14="http://schemas.microsoft.com/office/word/2010/wordprocessingDrawing" xmlns:wp="http://schemas.openxmlformats.org/drawingml/2006/wordprocessingDrawing" xmlns:w10="urn:schemas-microsoft-com:office:word" xmlns:w="http://schemas.openxmlformats.org/wordprocessingml/2006/main" xmlns:w14="http://schemas.microsoft.com/office/word/2010/wordml" xmlns:w15="http://schemas.microsoft.com/office/word/2012/wordml" xmlns:w16cex="http://schemas.microsoft.com/office/word/2018/wordml/cex" xmlns:w16cid="http://schemas.microsoft.com/office/word/2016/wordml/cid" xmlns:w16="http://schemas.microsoft.com/office/word/2018/wordml" xmlns:w16du="http://schemas.microsoft.com/office/word/2023/wordml/word16du" xmlns:w16sdtdh="http://schemas.microsoft.com/office/word/2020/wordml/sdtdatahash" xmlns:w16se="http://schemas.microsoft.com/office/word/2015/wordml/symex" xmlns:wpg="http://schemas.microsoft.com/office/word/2010/wordprocessingGroup" xmlns:wpi="http://schemas.microsoft.com/office/word/2010/wordprocessingInk" xmlns:wne="http://schemas.microsoft.com/office/word/2006/wordml" xmlns:wps="http://schemas.microsoft.com/office/word/2010/wordprocessingShape" mc:Ignorable="w14 w15 w16se w16cid w16 w16cex w16sdtdh w16du wp14">
+<w:numbering xmlns:wpc="http://schemas.microsoft.com/office/word/2010/wordprocessingCanvas" xmlns:cx="http://schemas.microsoft.com/office/drawing/2014/chartex" xmlns:cx1="http://schemas.microsoft.com/office/drawing/2015/9/8/chartex" xmlns:cx2="http://schemas.microsoft.com/office/drawing/2015/10/21/chartex" xmlns:cx3="http://schemas.microsoft.com/office/drawing/2016/5/9/chartex" xmlns:cx4="http://schemas.microsoft.com/office/drawing/2016/5/10/chartex" xmlns:cx5="http://schemas.microsoft.com/office/drawing/2016/5/11/chartex" xmlns:cx6="http://schemas.microsoft.com/office/drawing/2016/5/12/chartex" xmlns:cx7="http://schemas.microsoft.com/office/drawing/2016/5/13/chartex" xmlns:cx8="http://schemas.microsoft.com/office/drawing/2016/5/14/chartex" xmlns:mc="http://schemas.openxmlformats.org/markup-compatibility/2006" xmlns:aink="http://schemas.microsoft.com/office/drawing/2016/ink" xmlns:am3d="http://schemas.microsoft.com/office/drawing/2017/model3d" xmlns:o="urn:schemas-microsoft-com:office:office" xmlns:oel="http://schemas.microsoft.com/office/2019/extlst" xmlns:r="http://schemas.openxmlformats.org/officeDocument/2006/relationships" xmlns:m="http://schemas.openxmlformats.org/officeDocument/2006/math" xmlns:v="urn:schemas-microsoft-com:vml" xmlns:wp14="http://schemas.microsoft.com/office/word/2010/wordprocessingDrawing" xmlns:wp="http://schemas.openxmlformats.org/drawingml/2006/wordprocessingDrawing" xmlns:w10="urn:schemas-microsoft-com:office:word" xmlns:w="http://schemas.openxmlformats.org/wordprocessingml/2006/main" xmlns:w14="http://schemas.microsoft.com/office/word/2010/wordml" xmlns:w15="http://schemas.microsoft.com/office/word/2012/wordml" xmlns:w16cex="http://schemas.microsoft.com/office/word/2018/wordml/cex" xmlns:w16cid="http://schemas.microsoft.com/office/word/2016/wordml/cid" xmlns:w16="http://schemas.microsoft.com/office/word/2018/wordml" xmlns:w16du="http://schemas.microsoft.com/office/word/2023/wordml/word16du" xmlns:w16sdtdh="http://schemas.microsoft.com/office/word/2020/wordml/sdtdatahash" xmlns:w16sdtfl="http://schemas.microsoft.com/office/word/2024/wordml/sdtformatlock" xmlns:w16se="http://schemas.microsoft.com/office/word/2015/wordml/symex" xmlns:wpg="http://schemas.microsoft.com/office/word/2010/wordprocessingGroup" xmlns:wpi="http://schemas.microsoft.com/office/word/2010/wordprocessingInk" xmlns:wne="http://schemas.microsoft.com/office/word/2006/wordml" xmlns:wps="http://schemas.microsoft.com/office/word/2010/wordprocessingShape" mc:Ignorable="w14 w15 w16se w16cid w16 w16cex w16sdtdh w16sdtfl w16du wp14">
   <w:abstractNum w:abstractNumId="0" w15:restartNumberingAfterBreak="0">
     <w:nsid w:val="126F52E3"/>
     <w:multiLevelType w:val="hybridMultilevel"/>
@@ -1042,7 +1051,7 @@
 </file>
 
 <file path=word/styles.xml><?xml version="1.0" encoding="utf-8"?>
-<w:styles xmlns:mc="http://schemas.openxmlformats.org/markup-compatibility/2006" xmlns:r="http://schemas.openxmlformats.org/officeDocument/2006/relationships" xmlns:w="http://schemas.openxmlformats.org/wordprocessingml/2006/main" xmlns:w14="http://schemas.microsoft.com/office/word/2010/wordml" xmlns:w15="http://schemas.microsoft.com/office/word/2012/wordml" xmlns:w16cex="http://schemas.microsoft.com/office/word/2018/wordml/cex" xmlns:w16cid="http://schemas.microsoft.com/office/word/2016/wordml/cid" xmlns:w16="http://schemas.microsoft.com/office/word/2018/wordml" xmlns:w16du="http://schemas.microsoft.com/office/word/2023/wordml/word16du" xmlns:w16sdtdh="http://schemas.microsoft.com/office/word/2020/wordml/sdtdatahash" xmlns:w16se="http://schemas.microsoft.com/office/word/2015/wordml/symex" mc:Ignorable="w14 w15 w16se w16cid w16 w16cex w16sdtdh w16du">
+<w:styles xmlns:mc="http://schemas.openxmlformats.org/markup-compatibility/2006" xmlns:r="http://schemas.openxmlformats.org/officeDocument/2006/relationships" xmlns:w="http://schemas.openxmlformats.org/wordprocessingml/2006/main" xmlns:w14="http://schemas.microsoft.com/office/word/2010/wordml" xmlns:w15="http://schemas.microsoft.com/office/word/2012/wordml" xmlns:w16cex="http://schemas.microsoft.com/office/word/2018/wordml/cex" xmlns:w16cid="http://schemas.microsoft.com/office/word/2016/wordml/cid" xmlns:w16="http://schemas.microsoft.com/office/word/2018/wordml" xmlns:w16du="http://schemas.microsoft.com/office/word/2023/wordml/word16du" xmlns:w16sdtdh="http://schemas.microsoft.com/office/word/2020/wordml/sdtdatahash" xmlns:w16sdtfl="http://schemas.microsoft.com/office/word/2024/wordml/sdtformatlock" xmlns:w16se="http://schemas.microsoft.com/office/word/2015/wordml/symex" mc:Ignorable="w14 w15 w16se w16cid w16 w16cex w16sdtdh w16sdtfl w16du">
   <w:docDefaults>
     <w:rPrDefault>
       <w:rPr>

</xml_diff>

<commit_message>
Se modifica el navbar para utilizar al entity Actors/Colaboradores; Downloadfile ahora hace uso de estás nuevas entidades.
</commit_message>
<xml_diff>
--- a/src/assets/ti.docx
+++ b/src/assets/ti.docx
@@ -338,21 +338,7 @@
               <w:rPr>
                 <w:rFonts w:ascii="Arial" w:hAnsi="Arial" w:cs="Arial"/>
               </w:rPr>
-              <w:t>{</w:t>
-            </w:r>
-            <w:proofErr w:type="spellStart"/>
-            <w:r>
-              <w:rPr>
-                <w:rFonts w:ascii="Arial" w:hAnsi="Arial" w:cs="Arial"/>
-              </w:rPr>
-              <w:t>NumDoc</w:t>
-            </w:r>
-            <w:proofErr w:type="spellEnd"/>
-            <w:r>
-              <w:rPr>
-                <w:rFonts w:ascii="Arial" w:hAnsi="Arial" w:cs="Arial"/>
-              </w:rPr>
-              <w:t>}</w:t>
+              <w:t>{NumDoc}</w:t>
             </w:r>
           </w:p>
         </w:tc>
@@ -531,8 +517,12 @@
       </w:r>
     </w:p>
     <w:sectPr>
-      <w:headerReference w:type="default" r:id="rId7"/>
-      <w:footerReference w:type="default" r:id="rId8"/>
+      <w:headerReference w:type="even" r:id="rId7"/>
+      <w:headerReference w:type="default" r:id="rId8"/>
+      <w:footerReference w:type="even" r:id="rId9"/>
+      <w:footerReference w:type="default" r:id="rId10"/>
+      <w:headerReference w:type="first" r:id="rId11"/>
+      <w:footerReference w:type="first" r:id="rId12"/>
       <w:pgSz w:w="12240" w:h="15840"/>
       <w:pgMar w:top="1417" w:right="1701" w:bottom="1417" w:left="1701" w:header="708" w:footer="1104" w:gutter="0"/>
       <w:cols w:space="708"/>
@@ -571,6 +561,16 @@
 <w:ftr xmlns:wpc="http://schemas.microsoft.com/office/word/2010/wordprocessingCanvas" xmlns:cx="http://schemas.microsoft.com/office/drawing/2014/chartex" xmlns:cx1="http://schemas.microsoft.com/office/drawing/2015/9/8/chartex" xmlns:cx2="http://schemas.microsoft.com/office/drawing/2015/10/21/chartex" xmlns:cx3="http://schemas.microsoft.com/office/drawing/2016/5/9/chartex" xmlns:cx4="http://schemas.microsoft.com/office/drawing/2016/5/10/chartex" xmlns:cx5="http://schemas.microsoft.com/office/drawing/2016/5/11/chartex" xmlns:cx6="http://schemas.microsoft.com/office/drawing/2016/5/12/chartex" xmlns:cx7="http://schemas.microsoft.com/office/drawing/2016/5/13/chartex" xmlns:cx8="http://schemas.microsoft.com/office/drawing/2016/5/14/chartex" xmlns:mc="http://schemas.openxmlformats.org/markup-compatibility/2006" xmlns:aink="http://schemas.microsoft.com/office/drawing/2016/ink" xmlns:am3d="http://schemas.microsoft.com/office/drawing/2017/model3d" xmlns:o="urn:schemas-microsoft-com:office:office" xmlns:oel="http://schemas.microsoft.com/office/2019/extlst" xmlns:r="http://schemas.openxmlformats.org/officeDocument/2006/relationships" xmlns:m="http://schemas.openxmlformats.org/officeDocument/2006/math" xmlns:v="urn:schemas-microsoft-com:vml" xmlns:wp14="http://schemas.microsoft.com/office/word/2010/wordprocessingDrawing" xmlns:wp="http://schemas.openxmlformats.org/drawingml/2006/wordprocessingDrawing" xmlns:w10="urn:schemas-microsoft-com:office:word" xmlns:w="http://schemas.openxmlformats.org/wordprocessingml/2006/main" xmlns:w14="http://schemas.microsoft.com/office/word/2010/wordml" xmlns:w15="http://schemas.microsoft.com/office/word/2012/wordml" xmlns:w16cex="http://schemas.microsoft.com/office/word/2018/wordml/cex" xmlns:w16cid="http://schemas.microsoft.com/office/word/2016/wordml/cid" xmlns:w16="http://schemas.microsoft.com/office/word/2018/wordml" xmlns:w16du="http://schemas.microsoft.com/office/word/2023/wordml/word16du" xmlns:w16sdtdh="http://schemas.microsoft.com/office/word/2020/wordml/sdtdatahash" xmlns:w16sdtfl="http://schemas.microsoft.com/office/word/2024/wordml/sdtformatlock" xmlns:w16se="http://schemas.microsoft.com/office/word/2015/wordml/symex" xmlns:wpg="http://schemas.microsoft.com/office/word/2010/wordprocessingGroup" xmlns:wpi="http://schemas.microsoft.com/office/word/2010/wordprocessingInk" xmlns:wne="http://schemas.microsoft.com/office/word/2006/wordml" xmlns:wps="http://schemas.microsoft.com/office/word/2010/wordprocessingShape" mc:Ignorable="w14 w15 w16se w16cid w16 w16cex w16sdtdh w16sdtfl w16du wp14">
   <w:p>
     <w:pPr>
+      <w:pStyle w:val="Piedepgina"/>
+    </w:pPr>
+  </w:p>
+</w:ftr>
+</file>
+
+<file path=word/footer2.xml><?xml version="1.0" encoding="utf-8"?>
+<w:ftr xmlns:wpc="http://schemas.microsoft.com/office/word/2010/wordprocessingCanvas" xmlns:cx="http://schemas.microsoft.com/office/drawing/2014/chartex" xmlns:cx1="http://schemas.microsoft.com/office/drawing/2015/9/8/chartex" xmlns:cx2="http://schemas.microsoft.com/office/drawing/2015/10/21/chartex" xmlns:cx3="http://schemas.microsoft.com/office/drawing/2016/5/9/chartex" xmlns:cx4="http://schemas.microsoft.com/office/drawing/2016/5/10/chartex" xmlns:cx5="http://schemas.microsoft.com/office/drawing/2016/5/11/chartex" xmlns:cx6="http://schemas.microsoft.com/office/drawing/2016/5/12/chartex" xmlns:cx7="http://schemas.microsoft.com/office/drawing/2016/5/13/chartex" xmlns:cx8="http://schemas.microsoft.com/office/drawing/2016/5/14/chartex" xmlns:mc="http://schemas.openxmlformats.org/markup-compatibility/2006" xmlns:aink="http://schemas.microsoft.com/office/drawing/2016/ink" xmlns:am3d="http://schemas.microsoft.com/office/drawing/2017/model3d" xmlns:o="urn:schemas-microsoft-com:office:office" xmlns:oel="http://schemas.microsoft.com/office/2019/extlst" xmlns:r="http://schemas.openxmlformats.org/officeDocument/2006/relationships" xmlns:m="http://schemas.openxmlformats.org/officeDocument/2006/math" xmlns:v="urn:schemas-microsoft-com:vml" xmlns:wp14="http://schemas.microsoft.com/office/word/2010/wordprocessingDrawing" xmlns:wp="http://schemas.openxmlformats.org/drawingml/2006/wordprocessingDrawing" xmlns:w10="urn:schemas-microsoft-com:office:word" xmlns:w="http://schemas.openxmlformats.org/wordprocessingml/2006/main" xmlns:w14="http://schemas.microsoft.com/office/word/2010/wordml" xmlns:w15="http://schemas.microsoft.com/office/word/2012/wordml" xmlns:w16cex="http://schemas.microsoft.com/office/word/2018/wordml/cex" xmlns:w16cid="http://schemas.microsoft.com/office/word/2016/wordml/cid" xmlns:w16="http://schemas.microsoft.com/office/word/2018/wordml" xmlns:w16du="http://schemas.microsoft.com/office/word/2023/wordml/word16du" xmlns:w16sdtdh="http://schemas.microsoft.com/office/word/2020/wordml/sdtdatahash" xmlns:w16sdtfl="http://schemas.microsoft.com/office/word/2024/wordml/sdtformatlock" xmlns:w16se="http://schemas.microsoft.com/office/word/2015/wordml/symex" xmlns:wpg="http://schemas.microsoft.com/office/word/2010/wordprocessingGroup" xmlns:wpi="http://schemas.microsoft.com/office/word/2010/wordprocessingInk" xmlns:wne="http://schemas.microsoft.com/office/word/2006/wordml" xmlns:wps="http://schemas.microsoft.com/office/word/2010/wordprocessingShape" mc:Ignorable="w14 w15 w16se w16cid w16 w16cex w16sdtdh w16sdtfl w16du wp14">
+  <w:p>
+    <w:pPr>
       <w:spacing w:before="100" w:beforeAutospacing="1" w:after="100" w:afterAutospacing="1" w:line="240" w:lineRule="auto"/>
       <w:ind w:left="720" w:hanging="436"/>
       <w:jc w:val="both"/>
@@ -588,7 +588,7 @@
         <w:szCs w:val="16"/>
         <w:lang w:eastAsia="es-MX"/>
       </w:rPr>
-      <w:t>A</w:t>
+      <w:t>{REALIZA</w:t>
     </w:r>
     <w:r>
       <w:rPr>
@@ -597,7 +597,7 @@
         <w:szCs w:val="16"/>
         <w:lang w:eastAsia="es-MX"/>
       </w:rPr>
-      <w:t>VPS</w:t>
+      <w:t>}</w:t>
     </w:r>
     <w:r>
       <w:rPr>
@@ -606,7 +606,7 @@
         <w:szCs w:val="16"/>
         <w:lang w:eastAsia="es-MX"/>
       </w:rPr>
-      <w:t xml:space="preserve"> /// </w:t>
+      <w:t xml:space="preserve"> </w:t>
     </w:r>
     <w:r>
       <w:rPr>
@@ -615,7 +615,7 @@
         <w:szCs w:val="16"/>
         <w:lang w:eastAsia="es-MX"/>
       </w:rPr>
-      <w:t>AFG</w:t>
+      <w:t xml:space="preserve">/// </w:t>
     </w:r>
     <w:r>
       <w:rPr>
@@ -624,7 +624,7 @@
         <w:szCs w:val="16"/>
         <w:lang w:eastAsia="es-MX"/>
       </w:rPr>
-      <w:t xml:space="preserve"> /// </w:t>
+      <w:t>{REVISA</w:t>
     </w:r>
     <w:r>
       <w:rPr>
@@ -633,7 +633,7 @@
         <w:szCs w:val="16"/>
         <w:lang w:eastAsia="es-MX"/>
       </w:rPr>
-      <w:t>FBF</w:t>
+      <w:t>}</w:t>
     </w:r>
     <w:r>
       <w:rPr>
@@ -644,7 +644,44 @@
       </w:rPr>
       <w:t xml:space="preserve"> </w:t>
     </w:r>
+    <w:r>
+      <w:rPr>
+        <w:rFonts w:ascii="Arial" w:eastAsia="Times New Roman" w:hAnsi="Arial" w:cs="Arial"/>
+        <w:sz w:val="16"/>
+        <w:szCs w:val="16"/>
+        <w:lang w:eastAsia="es-MX"/>
+      </w:rPr>
+      <w:t xml:space="preserve">/// </w:t>
+    </w:r>
+    <w:r>
+      <w:rPr>
+        <w:rFonts w:ascii="Arial" w:eastAsia="Times New Roman" w:hAnsi="Arial" w:cs="Arial"/>
+        <w:sz w:val="16"/>
+        <w:szCs w:val="16"/>
+        <w:lang w:eastAsia="es-MX"/>
+      </w:rPr>
+      <w:t>{AUTORIZA</w:t>
+    </w:r>
+    <w:r>
+      <w:rPr>
+        <w:rFonts w:ascii="Arial" w:eastAsia="Times New Roman" w:hAnsi="Arial" w:cs="Arial"/>
+        <w:sz w:val="16"/>
+        <w:szCs w:val="16"/>
+        <w:lang w:eastAsia="es-MX"/>
+      </w:rPr>
+      <w:t>}</w:t>
+    </w:r>
   </w:p>
+  <w:p>
+    <w:pPr>
+      <w:pStyle w:val="Piedepgina"/>
+    </w:pPr>
+  </w:p>
+</w:ftr>
+</file>
+
+<file path=word/footer3.xml><?xml version="1.0" encoding="utf-8"?>
+<w:ftr xmlns:wpc="http://schemas.microsoft.com/office/word/2010/wordprocessingCanvas" xmlns:cx="http://schemas.microsoft.com/office/drawing/2014/chartex" xmlns:cx1="http://schemas.microsoft.com/office/drawing/2015/9/8/chartex" xmlns:cx2="http://schemas.microsoft.com/office/drawing/2015/10/21/chartex" xmlns:cx3="http://schemas.microsoft.com/office/drawing/2016/5/9/chartex" xmlns:cx4="http://schemas.microsoft.com/office/drawing/2016/5/10/chartex" xmlns:cx5="http://schemas.microsoft.com/office/drawing/2016/5/11/chartex" xmlns:cx6="http://schemas.microsoft.com/office/drawing/2016/5/12/chartex" xmlns:cx7="http://schemas.microsoft.com/office/drawing/2016/5/13/chartex" xmlns:cx8="http://schemas.microsoft.com/office/drawing/2016/5/14/chartex" xmlns:mc="http://schemas.openxmlformats.org/markup-compatibility/2006" xmlns:aink="http://schemas.microsoft.com/office/drawing/2016/ink" xmlns:am3d="http://schemas.microsoft.com/office/drawing/2017/model3d" xmlns:o="urn:schemas-microsoft-com:office:office" xmlns:oel="http://schemas.microsoft.com/office/2019/extlst" xmlns:r="http://schemas.openxmlformats.org/officeDocument/2006/relationships" xmlns:m="http://schemas.openxmlformats.org/officeDocument/2006/math" xmlns:v="urn:schemas-microsoft-com:vml" xmlns:wp14="http://schemas.microsoft.com/office/word/2010/wordprocessingDrawing" xmlns:wp="http://schemas.openxmlformats.org/drawingml/2006/wordprocessingDrawing" xmlns:w10="urn:schemas-microsoft-com:office:word" xmlns:w="http://schemas.openxmlformats.org/wordprocessingml/2006/main" xmlns:w14="http://schemas.microsoft.com/office/word/2010/wordml" xmlns:w15="http://schemas.microsoft.com/office/word/2012/wordml" xmlns:w16cex="http://schemas.microsoft.com/office/word/2018/wordml/cex" xmlns:w16cid="http://schemas.microsoft.com/office/word/2016/wordml/cid" xmlns:w16="http://schemas.microsoft.com/office/word/2018/wordml" xmlns:w16du="http://schemas.microsoft.com/office/word/2023/wordml/word16du" xmlns:w16sdtdh="http://schemas.microsoft.com/office/word/2020/wordml/sdtdatahash" xmlns:w16sdtfl="http://schemas.microsoft.com/office/word/2024/wordml/sdtformatlock" xmlns:w16se="http://schemas.microsoft.com/office/word/2015/wordml/symex" xmlns:wpg="http://schemas.microsoft.com/office/word/2010/wordprocessingGroup" xmlns:wpi="http://schemas.microsoft.com/office/word/2010/wordprocessingInk" xmlns:wne="http://schemas.microsoft.com/office/word/2006/wordml" xmlns:wps="http://schemas.microsoft.com/office/word/2010/wordprocessingShape" mc:Ignorable="w14 w15 w16se w16cid w16 w16cex w16sdtdh w16sdtfl w16du wp14">
   <w:p>
     <w:pPr>
       <w:pStyle w:val="Piedepgina"/>
@@ -683,7 +720,27 @@
   <w:p>
     <w:pPr>
       <w:pStyle w:val="Encabezado"/>
+    </w:pPr>
+  </w:p>
+</w:hdr>
+</file>
+
+<file path=word/header2.xml><?xml version="1.0" encoding="utf-8"?>
+<w:hdr xmlns:wpc="http://schemas.microsoft.com/office/word/2010/wordprocessingCanvas" xmlns:cx="http://schemas.microsoft.com/office/drawing/2014/chartex" xmlns:cx1="http://schemas.microsoft.com/office/drawing/2015/9/8/chartex" xmlns:cx2="http://schemas.microsoft.com/office/drawing/2015/10/21/chartex" xmlns:cx3="http://schemas.microsoft.com/office/drawing/2016/5/9/chartex" xmlns:cx4="http://schemas.microsoft.com/office/drawing/2016/5/10/chartex" xmlns:cx5="http://schemas.microsoft.com/office/drawing/2016/5/11/chartex" xmlns:cx6="http://schemas.microsoft.com/office/drawing/2016/5/12/chartex" xmlns:cx7="http://schemas.microsoft.com/office/drawing/2016/5/13/chartex" xmlns:cx8="http://schemas.microsoft.com/office/drawing/2016/5/14/chartex" xmlns:mc="http://schemas.openxmlformats.org/markup-compatibility/2006" xmlns:aink="http://schemas.microsoft.com/office/drawing/2016/ink" xmlns:am3d="http://schemas.microsoft.com/office/drawing/2017/model3d" xmlns:o="urn:schemas-microsoft-com:office:office" xmlns:oel="http://schemas.microsoft.com/office/2019/extlst" xmlns:r="http://schemas.openxmlformats.org/officeDocument/2006/relationships" xmlns:m="http://schemas.openxmlformats.org/officeDocument/2006/math" xmlns:v="urn:schemas-microsoft-com:vml" xmlns:wp14="http://schemas.microsoft.com/office/word/2010/wordprocessingDrawing" xmlns:wp="http://schemas.openxmlformats.org/drawingml/2006/wordprocessingDrawing" xmlns:w10="urn:schemas-microsoft-com:office:word" xmlns:w="http://schemas.openxmlformats.org/wordprocessingml/2006/main" xmlns:w14="http://schemas.microsoft.com/office/word/2010/wordml" xmlns:w15="http://schemas.microsoft.com/office/word/2012/wordml" xmlns:w16cex="http://schemas.microsoft.com/office/word/2018/wordml/cex" xmlns:w16cid="http://schemas.microsoft.com/office/word/2016/wordml/cid" xmlns:w16="http://schemas.microsoft.com/office/word/2018/wordml" xmlns:w16du="http://schemas.microsoft.com/office/word/2023/wordml/word16du" xmlns:w16sdtdh="http://schemas.microsoft.com/office/word/2020/wordml/sdtdatahash" xmlns:w16sdtfl="http://schemas.microsoft.com/office/word/2024/wordml/sdtformatlock" xmlns:w16se="http://schemas.microsoft.com/office/word/2015/wordml/symex" xmlns:wpg="http://schemas.microsoft.com/office/word/2010/wordprocessingGroup" xmlns:wpi="http://schemas.microsoft.com/office/word/2010/wordprocessingInk" xmlns:wne="http://schemas.microsoft.com/office/word/2006/wordml" xmlns:wps="http://schemas.microsoft.com/office/word/2010/wordprocessingShape" mc:Ignorable="w14 w15 w16se w16cid w16 w16cex w16sdtdh w16sdtfl w16du wp14">
+  <w:p>
+    <w:pPr>
+      <w:pStyle w:val="Encabezado"/>
       <w:ind w:left="-709" w:hanging="851"/>
+    </w:pPr>
+  </w:p>
+</w:hdr>
+</file>
+
+<file path=word/header3.xml><?xml version="1.0" encoding="utf-8"?>
+<w:hdr xmlns:wpc="http://schemas.microsoft.com/office/word/2010/wordprocessingCanvas" xmlns:cx="http://schemas.microsoft.com/office/drawing/2014/chartex" xmlns:cx1="http://schemas.microsoft.com/office/drawing/2015/9/8/chartex" xmlns:cx2="http://schemas.microsoft.com/office/drawing/2015/10/21/chartex" xmlns:cx3="http://schemas.microsoft.com/office/drawing/2016/5/9/chartex" xmlns:cx4="http://schemas.microsoft.com/office/drawing/2016/5/10/chartex" xmlns:cx5="http://schemas.microsoft.com/office/drawing/2016/5/11/chartex" xmlns:cx6="http://schemas.microsoft.com/office/drawing/2016/5/12/chartex" xmlns:cx7="http://schemas.microsoft.com/office/drawing/2016/5/13/chartex" xmlns:cx8="http://schemas.microsoft.com/office/drawing/2016/5/14/chartex" xmlns:mc="http://schemas.openxmlformats.org/markup-compatibility/2006" xmlns:aink="http://schemas.microsoft.com/office/drawing/2016/ink" xmlns:am3d="http://schemas.microsoft.com/office/drawing/2017/model3d" xmlns:o="urn:schemas-microsoft-com:office:office" xmlns:oel="http://schemas.microsoft.com/office/2019/extlst" xmlns:r="http://schemas.openxmlformats.org/officeDocument/2006/relationships" xmlns:m="http://schemas.openxmlformats.org/officeDocument/2006/math" xmlns:v="urn:schemas-microsoft-com:vml" xmlns:wp14="http://schemas.microsoft.com/office/word/2010/wordprocessingDrawing" xmlns:wp="http://schemas.openxmlformats.org/drawingml/2006/wordprocessingDrawing" xmlns:w10="urn:schemas-microsoft-com:office:word" xmlns:w="http://schemas.openxmlformats.org/wordprocessingml/2006/main" xmlns:w14="http://schemas.microsoft.com/office/word/2010/wordml" xmlns:w15="http://schemas.microsoft.com/office/word/2012/wordml" xmlns:w16cex="http://schemas.microsoft.com/office/word/2018/wordml/cex" xmlns:w16cid="http://schemas.microsoft.com/office/word/2016/wordml/cid" xmlns:w16="http://schemas.microsoft.com/office/word/2018/wordml" xmlns:w16du="http://schemas.microsoft.com/office/word/2023/wordml/word16du" xmlns:w16sdtdh="http://schemas.microsoft.com/office/word/2020/wordml/sdtdatahash" xmlns:w16sdtfl="http://schemas.microsoft.com/office/word/2024/wordml/sdtformatlock" xmlns:w16se="http://schemas.microsoft.com/office/word/2015/wordml/symex" xmlns:wpg="http://schemas.microsoft.com/office/word/2010/wordprocessingGroup" xmlns:wpi="http://schemas.microsoft.com/office/word/2010/wordprocessingInk" xmlns:wne="http://schemas.microsoft.com/office/word/2006/wordml" xmlns:wps="http://schemas.microsoft.com/office/word/2010/wordprocessingShape" mc:Ignorable="w14 w15 w16se w16cid w16 w16cex w16sdtdh w16sdtfl w16du wp14">
+  <w:p>
+    <w:pPr>
+      <w:pStyle w:val="Encabezado"/>
     </w:pPr>
   </w:p>
 </w:hdr>

</xml_diff>